<commit_message>
2 topicos feitos e reescritos (o que pode ser feito com java)
</commit_message>
<xml_diff>
--- a/.doc/java-guia-definitivo.docx
+++ b/.doc/java-guia-definitivo.docx
@@ -208,7 +208,7 @@
           <w:sz w:val="28"/>
           <w:szCs w:val="28"/>
         </w:rPr>
-        <w:t>Código Binário</w:t>
+        <w:t>Prévia: O que pode ser feito com Java</w:t>
       </w:r>
     </w:p>
     <w:p>
@@ -235,11 +235,18 @@
           <w:szCs w:val="28"/>
         </w:rPr>
       </w:pPr>
+      <w:r>
+        <w:rPr>
+          <w:rFonts w:ascii="Times New Roman" w:hAnsi="Times New Roman" w:cs="Times New Roman"/>
+          <w:sz w:val="28"/>
+          <w:szCs w:val="28"/>
+        </w:rPr>
+        <w:t>Código Binário</w:t>
+      </w:r>
     </w:p>
     <w:p>
       <w:pPr>
         <w:pStyle w:val="PargrafodaLista"/>
-        <w:ind w:left="927"/>
         <w:rPr>
           <w:rFonts w:ascii="Times New Roman" w:hAnsi="Times New Roman" w:cs="Times New Roman"/>
           <w:sz w:val="28"/>
@@ -254,34 +261,18 @@
           <w:ilvl w:val="0"/>
           <w:numId w:val="5"/>
         </w:numPr>
-        <w:rPr>
-          <w:rFonts w:ascii="Times New Roman" w:hAnsi="Times New Roman" w:cs="Times New Roman"/>
-          <w:sz w:val="28"/>
-          <w:szCs w:val="28"/>
-        </w:rPr>
-      </w:pPr>
-      <w:r>
-        <w:rPr>
-          <w:rFonts w:ascii="Times New Roman" w:hAnsi="Times New Roman" w:cs="Times New Roman"/>
-          <w:sz w:val="28"/>
-          <w:szCs w:val="28"/>
-        </w:rPr>
-        <w:t>.</w:t>
-      </w:r>
-    </w:p>
-    <w:p>
-      <w:pPr>
-        <w:ind w:firstLine="567"/>
-        <w:rPr>
-          <w:rFonts w:ascii="Times New Roman" w:hAnsi="Times New Roman" w:cs="Times New Roman"/>
-          <w:sz w:val="28"/>
-          <w:szCs w:val="28"/>
-        </w:rPr>
-      </w:pPr>
-    </w:p>
-    <w:p>
-      <w:pPr>
-        <w:ind w:firstLine="567"/>
+        <w:ind w:left="1560"/>
+        <w:rPr>
+          <w:rFonts w:ascii="Times New Roman" w:hAnsi="Times New Roman" w:cs="Times New Roman"/>
+          <w:sz w:val="28"/>
+          <w:szCs w:val="28"/>
+        </w:rPr>
+      </w:pPr>
+    </w:p>
+    <w:p>
+      <w:pPr>
+        <w:pStyle w:val="PargrafodaLista"/>
+        <w:ind w:left="927"/>
         <w:rPr>
           <w:rFonts w:ascii="Times New Roman" w:hAnsi="Times New Roman" w:cs="Times New Roman"/>
           <w:sz w:val="28"/>
@@ -308,51 +299,26 @@
           <w:sz w:val="28"/>
           <w:szCs w:val="28"/>
         </w:rPr>
-        <w:t>Fontes</w:t>
-      </w:r>
-      <w:r>
-        <w:rPr>
-          <w:rFonts w:ascii="Times New Roman" w:hAnsi="Times New Roman" w:cs="Times New Roman"/>
-          <w:b/>
-          <w:bCs/>
-          <w:sz w:val="36"/>
-          <w:szCs w:val="36"/>
-        </w:rPr>
-        <w:br w:type="page"/>
-      </w:r>
-    </w:p>
-    <w:p>
-      <w:pPr>
-        <w:jc w:val="center"/>
-        <w:rPr>
-          <w:rFonts w:ascii="Times New Roman" w:hAnsi="Times New Roman" w:cs="Times New Roman"/>
-          <w:b/>
-          <w:bCs/>
-          <w:sz w:val="36"/>
-          <w:szCs w:val="36"/>
-        </w:rPr>
-      </w:pPr>
-      <w:r>
-        <w:rPr>
-          <w:rFonts w:ascii="Times New Roman" w:hAnsi="Times New Roman" w:cs="Times New Roman"/>
-          <w:b/>
-          <w:bCs/>
-          <w:sz w:val="36"/>
-          <w:szCs w:val="36"/>
-        </w:rPr>
-        <w:lastRenderedPageBreak/>
-        <w:t>Introdução</w:t>
-      </w:r>
-    </w:p>
-    <w:p>
-      <w:pPr>
-        <w:jc w:val="center"/>
-        <w:rPr>
-          <w:rFonts w:ascii="Times New Roman" w:hAnsi="Times New Roman" w:cs="Times New Roman"/>
-          <w:b/>
-          <w:bCs/>
-          <w:sz w:val="36"/>
-          <w:szCs w:val="36"/>
+        <w:t>.</w:t>
+      </w:r>
+    </w:p>
+    <w:p>
+      <w:pPr>
+        <w:ind w:firstLine="567"/>
+        <w:rPr>
+          <w:rFonts w:ascii="Times New Roman" w:hAnsi="Times New Roman" w:cs="Times New Roman"/>
+          <w:sz w:val="28"/>
+          <w:szCs w:val="28"/>
+        </w:rPr>
+      </w:pPr>
+    </w:p>
+    <w:p>
+      <w:pPr>
+        <w:ind w:firstLine="567"/>
+        <w:rPr>
+          <w:rFonts w:ascii="Times New Roman" w:hAnsi="Times New Roman" w:cs="Times New Roman"/>
+          <w:sz w:val="28"/>
+          <w:szCs w:val="28"/>
         </w:rPr>
       </w:pPr>
     </w:p>
@@ -372,6 +338,73 @@
       <w:r>
         <w:rPr>
           <w:rFonts w:ascii="Times New Roman" w:hAnsi="Times New Roman" w:cs="Times New Roman"/>
+          <w:sz w:val="28"/>
+          <w:szCs w:val="28"/>
+        </w:rPr>
+        <w:t>Fontes</w:t>
+      </w:r>
+      <w:r>
+        <w:rPr>
+          <w:rFonts w:ascii="Times New Roman" w:hAnsi="Times New Roman" w:cs="Times New Roman"/>
+          <w:b/>
+          <w:bCs/>
+          <w:sz w:val="36"/>
+          <w:szCs w:val="36"/>
+        </w:rPr>
+        <w:br w:type="page"/>
+      </w:r>
+    </w:p>
+    <w:p>
+      <w:pPr>
+        <w:jc w:val="center"/>
+        <w:rPr>
+          <w:rFonts w:ascii="Times New Roman" w:hAnsi="Times New Roman" w:cs="Times New Roman"/>
+          <w:b/>
+          <w:bCs/>
+          <w:sz w:val="36"/>
+          <w:szCs w:val="36"/>
+        </w:rPr>
+      </w:pPr>
+      <w:r>
+        <w:rPr>
+          <w:rFonts w:ascii="Times New Roman" w:hAnsi="Times New Roman" w:cs="Times New Roman"/>
+          <w:b/>
+          <w:bCs/>
+          <w:sz w:val="36"/>
+          <w:szCs w:val="36"/>
+        </w:rPr>
+        <w:lastRenderedPageBreak/>
+        <w:t>Introdução</w:t>
+      </w:r>
+    </w:p>
+    <w:p>
+      <w:pPr>
+        <w:jc w:val="center"/>
+        <w:rPr>
+          <w:rFonts w:ascii="Times New Roman" w:hAnsi="Times New Roman" w:cs="Times New Roman"/>
+          <w:b/>
+          <w:bCs/>
+          <w:sz w:val="36"/>
+          <w:szCs w:val="36"/>
+        </w:rPr>
+      </w:pPr>
+    </w:p>
+    <w:p>
+      <w:pPr>
+        <w:pStyle w:val="PargrafodaLista"/>
+        <w:numPr>
+          <w:ilvl w:val="0"/>
+          <w:numId w:val="5"/>
+        </w:numPr>
+        <w:rPr>
+          <w:rFonts w:ascii="Times New Roman" w:hAnsi="Times New Roman" w:cs="Times New Roman"/>
+          <w:sz w:val="28"/>
+          <w:szCs w:val="28"/>
+        </w:rPr>
+      </w:pPr>
+      <w:r>
+        <w:rPr>
+          <w:rFonts w:ascii="Times New Roman" w:hAnsi="Times New Roman" w:cs="Times New Roman"/>
           <w:b/>
           <w:bCs/>
           <w:sz w:val="32"/>
@@ -395,23 +428,23 @@
           <w:sz w:val="28"/>
           <w:szCs w:val="28"/>
         </w:rPr>
-        <w:t>O principal motivo desse pequen</w:t>
-      </w:r>
-      <w:r>
-        <w:rPr>
-          <w:rFonts w:ascii="Times New Roman" w:hAnsi="Times New Roman" w:cs="Times New Roman"/>
-          <w:sz w:val="28"/>
-          <w:szCs w:val="28"/>
-        </w:rPr>
-        <w:t>o projeto experimental é ser um material de estudo pessoal para as duas certificações Java</w:t>
-      </w:r>
-      <w:r>
-        <w:rPr>
-          <w:rFonts w:ascii="Times New Roman" w:hAnsi="Times New Roman" w:cs="Times New Roman"/>
-          <w:sz w:val="28"/>
-          <w:szCs w:val="28"/>
-        </w:rPr>
-        <w:t xml:space="preserve"> oficiais da Oracle.</w:t>
+        <w:t xml:space="preserve">Java Guia Definitivo é um projeto experimental </w:t>
+      </w:r>
+      <w:r>
+        <w:rPr>
+          <w:rFonts w:ascii="Times New Roman" w:hAnsi="Times New Roman" w:cs="Times New Roman"/>
+          <w:sz w:val="28"/>
+          <w:szCs w:val="28"/>
+        </w:rPr>
+        <w:t>com o foco em ser um material de estudo para as duas certificações oficiais da Oracle</w:t>
+      </w:r>
+      <w:r>
+        <w:rPr>
+          <w:rFonts w:ascii="Times New Roman" w:hAnsi="Times New Roman" w:cs="Times New Roman"/>
+          <w:sz w:val="28"/>
+          <w:szCs w:val="28"/>
+        </w:rPr>
+        <w:t>:</w:t>
       </w:r>
     </w:p>
     <w:p>
@@ -467,45 +500,119 @@
           <w:szCs w:val="28"/>
         </w:rPr>
       </w:pPr>
-      <w:r>
-        <w:rPr>
-          <w:rFonts w:ascii="Times New Roman" w:hAnsi="Times New Roman" w:cs="Times New Roman"/>
-          <w:sz w:val="28"/>
-          <w:szCs w:val="28"/>
-        </w:rPr>
-        <w:t xml:space="preserve">Esse guia segue </w:t>
-      </w:r>
-      <w:r>
-        <w:rPr>
-          <w:rFonts w:ascii="Times New Roman" w:hAnsi="Times New Roman" w:cs="Times New Roman"/>
-          <w:sz w:val="28"/>
-          <w:szCs w:val="28"/>
-        </w:rPr>
-        <w:t xml:space="preserve">uma ideia de estudo: o aprendizado. </w:t>
-      </w:r>
-      <w:r>
-        <w:rPr>
-          <w:rFonts w:ascii="Times New Roman" w:hAnsi="Times New Roman" w:cs="Times New Roman"/>
-          <w:sz w:val="28"/>
-          <w:szCs w:val="28"/>
-        </w:rPr>
-        <w:t>O meio que escolhi para tentar alcançar essas duas certificações é por meio de</w:t>
-      </w:r>
-      <w:r>
-        <w:rPr>
-          <w:rFonts w:ascii="Times New Roman" w:hAnsi="Times New Roman" w:cs="Times New Roman"/>
-          <w:sz w:val="28"/>
-          <w:szCs w:val="28"/>
-        </w:rPr>
-        <w:t xml:space="preserve"> documentar os tópicos de Java de uma forma que possa ser compreendida por </w:t>
-      </w:r>
-      <w:r>
-        <w:rPr>
-          <w:rFonts w:ascii="Times New Roman" w:hAnsi="Times New Roman" w:cs="Times New Roman"/>
-          <w:sz w:val="28"/>
-          <w:szCs w:val="28"/>
-        </w:rPr>
-        <w:t>outras pessoas</w:t>
+    </w:p>
+    <w:p>
+      <w:pPr>
+        <w:ind w:firstLine="567"/>
+        <w:rPr>
+          <w:rFonts w:ascii="Times New Roman" w:hAnsi="Times New Roman" w:cs="Times New Roman"/>
+          <w:sz w:val="28"/>
+          <w:szCs w:val="28"/>
+        </w:rPr>
+      </w:pPr>
+      <w:r>
+        <w:rPr>
+          <w:rFonts w:ascii="Times New Roman" w:hAnsi="Times New Roman" w:cs="Times New Roman"/>
+          <w:sz w:val="28"/>
+          <w:szCs w:val="28"/>
+        </w:rPr>
+        <w:t>Seu objetivo é ser uma versão pessoal sobre minhas anotações sobre tópicos Java condensados em um guia</w:t>
+      </w:r>
+      <w:r>
+        <w:rPr>
+          <w:rFonts w:ascii="Times New Roman" w:hAnsi="Times New Roman" w:cs="Times New Roman"/>
+          <w:sz w:val="28"/>
+          <w:szCs w:val="28"/>
+        </w:rPr>
+        <w:t xml:space="preserve">. O método utilizado é o estudo através do ensino, </w:t>
+      </w:r>
+      <w:r>
+        <w:rPr>
+          <w:rFonts w:ascii="Times New Roman" w:hAnsi="Times New Roman" w:cs="Times New Roman"/>
+          <w:sz w:val="28"/>
+          <w:szCs w:val="28"/>
+        </w:rPr>
+        <w:t xml:space="preserve">ou seja, minha preferência foi percorrer um trajeto </w:t>
+      </w:r>
+      <w:r>
+        <w:rPr>
+          <w:rFonts w:ascii="Times New Roman" w:hAnsi="Times New Roman" w:cs="Times New Roman"/>
+          <w:sz w:val="28"/>
+          <w:szCs w:val="28"/>
+        </w:rPr>
+        <w:t xml:space="preserve">de </w:t>
+      </w:r>
+      <w:r>
+        <w:rPr>
+          <w:rFonts w:ascii="Times New Roman" w:hAnsi="Times New Roman" w:cs="Times New Roman"/>
+          <w:sz w:val="28"/>
+          <w:szCs w:val="28"/>
+        </w:rPr>
+        <w:t>estud</w:t>
+      </w:r>
+      <w:r>
+        <w:rPr>
+          <w:rFonts w:ascii="Times New Roman" w:hAnsi="Times New Roman" w:cs="Times New Roman"/>
+          <w:sz w:val="28"/>
+          <w:szCs w:val="28"/>
+        </w:rPr>
+        <w:t>o</w:t>
+      </w:r>
+      <w:r>
+        <w:rPr>
+          <w:rFonts w:ascii="Times New Roman" w:hAnsi="Times New Roman" w:cs="Times New Roman"/>
+          <w:sz w:val="28"/>
+          <w:szCs w:val="28"/>
+        </w:rPr>
+        <w:t xml:space="preserve"> repassando o que foi aprendido</w:t>
+      </w:r>
+      <w:r>
+        <w:rPr>
+          <w:rFonts w:ascii="Times New Roman" w:hAnsi="Times New Roman" w:cs="Times New Roman"/>
+          <w:sz w:val="28"/>
+          <w:szCs w:val="28"/>
+        </w:rPr>
+        <w:t xml:space="preserve">, seguindo a estratégia de </w:t>
+      </w:r>
+      <w:r>
+        <w:rPr>
+          <w:rFonts w:ascii="Times New Roman" w:hAnsi="Times New Roman" w:cs="Times New Roman"/>
+          <w:sz w:val="28"/>
+          <w:szCs w:val="28"/>
+        </w:rPr>
+        <w:t xml:space="preserve">que a melhor forma de </w:t>
+      </w:r>
+      <w:r>
+        <w:rPr>
+          <w:rFonts w:ascii="Times New Roman" w:hAnsi="Times New Roman" w:cs="Times New Roman"/>
+          <w:sz w:val="28"/>
+          <w:szCs w:val="28"/>
+        </w:rPr>
+        <w:t xml:space="preserve">compreender </w:t>
+      </w:r>
+      <w:r>
+        <w:rPr>
+          <w:rFonts w:ascii="Times New Roman" w:hAnsi="Times New Roman" w:cs="Times New Roman"/>
+          <w:sz w:val="28"/>
+          <w:szCs w:val="28"/>
+        </w:rPr>
+        <w:t xml:space="preserve">algo é </w:t>
+      </w:r>
+      <w:r>
+        <w:rPr>
+          <w:rFonts w:ascii="Times New Roman" w:hAnsi="Times New Roman" w:cs="Times New Roman"/>
+          <w:sz w:val="28"/>
+          <w:szCs w:val="28"/>
+        </w:rPr>
+        <w:t xml:space="preserve">explicando para </w:t>
+      </w:r>
+      <w:r>
+        <w:rPr>
+          <w:rFonts w:ascii="Times New Roman" w:hAnsi="Times New Roman" w:cs="Times New Roman"/>
+          <w:sz w:val="28"/>
+          <w:szCs w:val="28"/>
+        </w:rPr>
+        <w:t>alguém</w:t>
       </w:r>
       <w:r>
         <w:rPr>
@@ -531,243 +638,31 @@
           <w:sz w:val="28"/>
           <w:szCs w:val="28"/>
         </w:rPr>
-        <w:t xml:space="preserve">Muitos amigos </w:t>
-      </w:r>
-      <w:r>
-        <w:rPr>
-          <w:rFonts w:ascii="Times New Roman" w:hAnsi="Times New Roman" w:cs="Times New Roman"/>
-          <w:sz w:val="28"/>
-          <w:szCs w:val="28"/>
-        </w:rPr>
-        <w:t>têm</w:t>
-      </w:r>
-      <w:r>
-        <w:rPr>
-          <w:rFonts w:ascii="Times New Roman" w:hAnsi="Times New Roman" w:cs="Times New Roman"/>
-          <w:sz w:val="28"/>
-          <w:szCs w:val="28"/>
-        </w:rPr>
-        <w:t xml:space="preserve"> dúvidas sobre </w:t>
-      </w:r>
-      <w:r>
-        <w:rPr>
-          <w:rFonts w:ascii="Times New Roman" w:hAnsi="Times New Roman" w:cs="Times New Roman"/>
-          <w:sz w:val="28"/>
-          <w:szCs w:val="28"/>
-        </w:rPr>
-        <w:t xml:space="preserve">como </w:t>
-      </w:r>
-      <w:r>
-        <w:rPr>
-          <w:rFonts w:ascii="Times New Roman" w:hAnsi="Times New Roman" w:cs="Times New Roman"/>
-          <w:sz w:val="28"/>
-          <w:szCs w:val="28"/>
-        </w:rPr>
-        <w:t xml:space="preserve">começar na área de TI, ou melhor, sobre qual tecnologia escolher a estudar, </w:t>
-      </w:r>
-      <w:r>
-        <w:rPr>
-          <w:rFonts w:ascii="Times New Roman" w:hAnsi="Times New Roman" w:cs="Times New Roman"/>
-          <w:sz w:val="28"/>
-          <w:szCs w:val="28"/>
-        </w:rPr>
-        <w:t xml:space="preserve">então esse material </w:t>
-      </w:r>
-      <w:r>
-        <w:rPr>
-          <w:rFonts w:ascii="Times New Roman" w:hAnsi="Times New Roman" w:cs="Times New Roman"/>
-          <w:sz w:val="28"/>
-          <w:szCs w:val="28"/>
-        </w:rPr>
-        <w:t>foi</w:t>
-      </w:r>
-      <w:r>
-        <w:rPr>
-          <w:rFonts w:ascii="Times New Roman" w:hAnsi="Times New Roman" w:cs="Times New Roman"/>
-          <w:sz w:val="28"/>
-          <w:szCs w:val="28"/>
-        </w:rPr>
-        <w:t xml:space="preserve"> desenvolvido para também ser um norte </w:t>
-      </w:r>
-      <w:r>
-        <w:rPr>
-          <w:rFonts w:ascii="Times New Roman" w:hAnsi="Times New Roman" w:cs="Times New Roman"/>
-          <w:sz w:val="28"/>
-          <w:szCs w:val="28"/>
-        </w:rPr>
-        <w:t>para a tecnologia</w:t>
-      </w:r>
-      <w:r>
-        <w:rPr>
-          <w:rFonts w:ascii="Times New Roman" w:hAnsi="Times New Roman" w:cs="Times New Roman"/>
-          <w:sz w:val="28"/>
-          <w:szCs w:val="28"/>
-        </w:rPr>
-        <w:t xml:space="preserve"> Java ou a própria programação.</w:t>
-      </w:r>
-    </w:p>
-    <w:p>
-      <w:pPr>
-        <w:ind w:firstLine="567"/>
-        <w:rPr>
-          <w:rFonts w:ascii="Times New Roman" w:hAnsi="Times New Roman" w:cs="Times New Roman"/>
-          <w:sz w:val="28"/>
-          <w:szCs w:val="28"/>
-        </w:rPr>
-      </w:pPr>
-      <w:r>
-        <w:rPr>
-          <w:rFonts w:ascii="Times New Roman" w:hAnsi="Times New Roman" w:cs="Times New Roman"/>
-          <w:sz w:val="28"/>
-          <w:szCs w:val="28"/>
-        </w:rPr>
-        <w:t>O guia é planejado para</w:t>
-      </w:r>
-      <w:r>
-        <w:rPr>
-          <w:rFonts w:ascii="Times New Roman" w:hAnsi="Times New Roman" w:cs="Times New Roman"/>
-          <w:sz w:val="28"/>
-          <w:szCs w:val="28"/>
-        </w:rPr>
-        <w:t xml:space="preserve"> que</w:t>
-      </w:r>
-      <w:r>
-        <w:rPr>
-          <w:rFonts w:ascii="Times New Roman" w:hAnsi="Times New Roman" w:cs="Times New Roman"/>
-          <w:sz w:val="28"/>
-          <w:szCs w:val="28"/>
-        </w:rPr>
-        <w:t xml:space="preserve"> qualquer pessoa</w:t>
-      </w:r>
-      <w:r>
-        <w:rPr>
-          <w:rFonts w:ascii="Times New Roman" w:hAnsi="Times New Roman" w:cs="Times New Roman"/>
-          <w:sz w:val="28"/>
-          <w:szCs w:val="28"/>
-        </w:rPr>
-        <w:t xml:space="preserve"> possa</w:t>
-      </w:r>
-      <w:r>
-        <w:rPr>
-          <w:rFonts w:ascii="Times New Roman" w:hAnsi="Times New Roman" w:cs="Times New Roman"/>
-          <w:sz w:val="28"/>
-          <w:szCs w:val="28"/>
-        </w:rPr>
-        <w:t xml:space="preserve"> aprender Java</w:t>
-      </w:r>
-      <w:r>
-        <w:rPr>
-          <w:rFonts w:ascii="Times New Roman" w:hAnsi="Times New Roman" w:cs="Times New Roman"/>
-          <w:sz w:val="28"/>
-          <w:szCs w:val="28"/>
-        </w:rPr>
-        <w:t xml:space="preserve">. Tendo uma trajetória para </w:t>
-      </w:r>
-      <w:r>
-        <w:rPr>
-          <w:rFonts w:ascii="Times New Roman" w:hAnsi="Times New Roman" w:cs="Times New Roman"/>
-          <w:sz w:val="28"/>
-          <w:szCs w:val="28"/>
-        </w:rPr>
-        <w:t>a tentativa</w:t>
-      </w:r>
-      <w:r>
-        <w:rPr>
-          <w:rFonts w:ascii="Times New Roman" w:hAnsi="Times New Roman" w:cs="Times New Roman"/>
-          <w:sz w:val="28"/>
-          <w:szCs w:val="28"/>
-        </w:rPr>
-        <w:t xml:space="preserve"> das certificações, </w:t>
-      </w:r>
-      <w:r>
-        <w:rPr>
-          <w:rFonts w:ascii="Times New Roman" w:hAnsi="Times New Roman" w:cs="Times New Roman"/>
-          <w:sz w:val="28"/>
-          <w:szCs w:val="28"/>
-        </w:rPr>
-        <w:t>os assuntos são abordados do básicos gradualmente a tópicos avançados</w:t>
-      </w:r>
-      <w:r>
-        <w:rPr>
-          <w:rFonts w:ascii="Times New Roman" w:hAnsi="Times New Roman" w:cs="Times New Roman"/>
-          <w:sz w:val="28"/>
-          <w:szCs w:val="28"/>
-        </w:rPr>
-        <w:t>, até o uso de ferramentas para a realização de alguns projetos indispensáveis para começar na área.</w:t>
-      </w:r>
-    </w:p>
-    <w:p>
-      <w:pPr>
-        <w:ind w:firstLine="567"/>
-        <w:rPr>
-          <w:rFonts w:ascii="Times New Roman" w:hAnsi="Times New Roman" w:cs="Times New Roman"/>
-          <w:sz w:val="28"/>
-          <w:szCs w:val="28"/>
-        </w:rPr>
-      </w:pPr>
-      <w:r>
-        <w:rPr>
-          <w:rFonts w:ascii="Times New Roman" w:hAnsi="Times New Roman" w:cs="Times New Roman"/>
-          <w:sz w:val="28"/>
-          <w:szCs w:val="28"/>
-        </w:rPr>
-        <w:t xml:space="preserve">Durante o material </w:t>
-      </w:r>
-      <w:r>
-        <w:rPr>
-          <w:rFonts w:ascii="Times New Roman" w:hAnsi="Times New Roman" w:cs="Times New Roman"/>
-          <w:sz w:val="28"/>
-          <w:szCs w:val="28"/>
-        </w:rPr>
-        <w:t>há uma variação constante entre temas práticos e teóricos</w:t>
-      </w:r>
-      <w:r>
-        <w:rPr>
-          <w:rFonts w:ascii="Times New Roman" w:hAnsi="Times New Roman" w:cs="Times New Roman"/>
-          <w:sz w:val="28"/>
-          <w:szCs w:val="28"/>
-        </w:rPr>
-        <w:t>, sendo primeiro uma base de ideia superficial</w:t>
-      </w:r>
-      <w:r>
-        <w:rPr>
-          <w:rFonts w:ascii="Times New Roman" w:hAnsi="Times New Roman" w:cs="Times New Roman"/>
-          <w:sz w:val="28"/>
-          <w:szCs w:val="28"/>
-        </w:rPr>
-        <w:t xml:space="preserve">, </w:t>
-      </w:r>
-      <w:r>
-        <w:rPr>
-          <w:rFonts w:ascii="Times New Roman" w:hAnsi="Times New Roman" w:cs="Times New Roman"/>
-          <w:sz w:val="28"/>
-          <w:szCs w:val="28"/>
-        </w:rPr>
-        <w:t>execução de código e por fim um aprofundamento</w:t>
-      </w:r>
-      <w:r>
-        <w:rPr>
-          <w:rFonts w:ascii="Times New Roman" w:hAnsi="Times New Roman" w:cs="Times New Roman"/>
-          <w:sz w:val="28"/>
-          <w:szCs w:val="28"/>
-        </w:rPr>
-        <w:t xml:space="preserve"> </w:t>
-      </w:r>
-      <w:r>
-        <w:rPr>
-          <w:rFonts w:ascii="Times New Roman" w:hAnsi="Times New Roman" w:cs="Times New Roman"/>
-          <w:sz w:val="28"/>
-          <w:szCs w:val="28"/>
-        </w:rPr>
-        <w:t xml:space="preserve">sobre </w:t>
-      </w:r>
-      <w:r>
-        <w:rPr>
-          <w:rFonts w:ascii="Times New Roman" w:hAnsi="Times New Roman" w:cs="Times New Roman"/>
-          <w:sz w:val="28"/>
-          <w:szCs w:val="28"/>
-        </w:rPr>
-        <w:t>o que foi abordado</w:t>
+        <w:t xml:space="preserve">O guia possui outros motivos pessoais como impulsionar minha carreira como desenvolvedor e </w:t>
+      </w:r>
+      <w:r>
+        <w:rPr>
+          <w:rFonts w:ascii="Times New Roman" w:hAnsi="Times New Roman" w:cs="Times New Roman"/>
+          <w:sz w:val="28"/>
+          <w:szCs w:val="28"/>
+        </w:rPr>
+        <w:t>ser um norte a projetos em Java</w:t>
+      </w:r>
+      <w:r>
+        <w:rPr>
+          <w:rFonts w:ascii="Times New Roman" w:hAnsi="Times New Roman" w:cs="Times New Roman"/>
+          <w:sz w:val="28"/>
+          <w:szCs w:val="28"/>
+        </w:rPr>
+        <w:t xml:space="preserve"> no meu trabalho</w:t>
+      </w:r>
+      <w:r>
+        <w:rPr>
+          <w:rFonts w:ascii="Times New Roman" w:hAnsi="Times New Roman" w:cs="Times New Roman"/>
+          <w:sz w:val="28"/>
+          <w:szCs w:val="28"/>
+        </w:rPr>
+        <w:t>, além ser um desafio em relação a outras tecnologias que domino</w:t>
       </w:r>
       <w:r>
         <w:rPr>
@@ -777,14 +672,6 @@
         </w:rPr>
         <w:t>.</w:t>
       </w:r>
-      <w:r>
-        <w:rPr>
-          <w:rFonts w:ascii="Times New Roman" w:hAnsi="Times New Roman" w:cs="Times New Roman"/>
-          <w:sz w:val="28"/>
-          <w:szCs w:val="28"/>
-        </w:rPr>
-        <w:t xml:space="preserve"> </w:t>
-      </w:r>
     </w:p>
     <w:p>
       <w:pPr>
@@ -919,16 +806,6 @@
         </w:rPr>
         <w:t>ões de dólares.</w:t>
       </w:r>
-    </w:p>
-    <w:p>
-      <w:pPr>
-        <w:ind w:firstLine="567"/>
-        <w:rPr>
-          <w:rFonts w:ascii="Times New Roman" w:hAnsi="Times New Roman" w:cs="Times New Roman"/>
-          <w:sz w:val="28"/>
-          <w:szCs w:val="28"/>
-        </w:rPr>
-      </w:pPr>
       <w:r>
         <w:rPr>
           <w:rFonts w:ascii="Times New Roman" w:hAnsi="Times New Roman" w:cs="Times New Roman"/>
@@ -960,41 +837,163 @@
           <w:szCs w:val="32"/>
         </w:rPr>
         <w:lastRenderedPageBreak/>
-        <w:t>Código Binário</w:t>
-      </w:r>
-    </w:p>
-    <w:p>
-      <w:pPr>
-        <w:ind w:firstLine="567"/>
-        <w:rPr>
-          <w:rFonts w:ascii="Times New Roman" w:hAnsi="Times New Roman" w:cs="Times New Roman"/>
-          <w:sz w:val="28"/>
-          <w:szCs w:val="28"/>
-        </w:rPr>
-      </w:pPr>
-      <w:r>
-        <w:rPr>
-          <w:rFonts w:ascii="Times New Roman" w:hAnsi="Times New Roman" w:cs="Times New Roman"/>
-          <w:sz w:val="28"/>
-          <w:szCs w:val="28"/>
-        </w:rPr>
-        <w:t xml:space="preserve">Código binário é um sistema de numeração baseado em apenas dois valores, 0 e 1. </w:t>
-      </w:r>
-      <w:r>
-        <w:rPr>
-          <w:rFonts w:ascii="Times New Roman" w:hAnsi="Times New Roman" w:cs="Times New Roman"/>
-          <w:sz w:val="28"/>
-          <w:szCs w:val="28"/>
-        </w:rPr>
-        <w:t>É usado junto a lógica booleana  no funcionamento de máquinas, principalmente computadores</w:t>
-      </w:r>
-      <w:r>
-        <w:rPr>
-          <w:rFonts w:ascii="Times New Roman" w:hAnsi="Times New Roman" w:cs="Times New Roman"/>
-          <w:sz w:val="28"/>
-          <w:szCs w:val="28"/>
-        </w:rPr>
-        <w:t xml:space="preserve"> e outros dispositivos eletrônicos</w:t>
+        <w:t>Prévia: O que pode ser feito com Java</w:t>
+      </w:r>
+    </w:p>
+    <w:p>
+      <w:pPr>
+        <w:ind w:firstLine="567"/>
+        <w:rPr>
+          <w:rFonts w:ascii="Times New Roman" w:hAnsi="Times New Roman" w:cs="Times New Roman"/>
+          <w:sz w:val="28"/>
+          <w:szCs w:val="28"/>
+        </w:rPr>
+      </w:pPr>
+      <w:r>
+        <w:rPr>
+          <w:rFonts w:ascii="Times New Roman" w:hAnsi="Times New Roman" w:cs="Times New Roman"/>
+          <w:sz w:val="28"/>
+          <w:szCs w:val="28"/>
+        </w:rPr>
+        <w:t xml:space="preserve">No </w:t>
+      </w:r>
+      <w:r>
+        <w:rPr>
+          <w:rFonts w:ascii="Times New Roman" w:hAnsi="Times New Roman" w:cs="Times New Roman"/>
+          <w:sz w:val="28"/>
+          <w:szCs w:val="28"/>
+        </w:rPr>
+        <w:t>princípio</w:t>
+      </w:r>
+      <w:r>
+        <w:rPr>
+          <w:rFonts w:ascii="Times New Roman" w:hAnsi="Times New Roman" w:cs="Times New Roman"/>
+          <w:sz w:val="28"/>
+          <w:szCs w:val="28"/>
+        </w:rPr>
+        <w:t xml:space="preserve"> em que cada tecnologia</w:t>
+      </w:r>
+      <w:r>
+        <w:rPr>
+          <w:rFonts w:ascii="Times New Roman" w:hAnsi="Times New Roman" w:cs="Times New Roman"/>
+          <w:sz w:val="28"/>
+          <w:szCs w:val="28"/>
+        </w:rPr>
+        <w:t xml:space="preserve">, assim como um produto, tenta disputar </w:t>
+      </w:r>
+      <w:r>
+        <w:rPr>
+          <w:rFonts w:ascii="Times New Roman" w:hAnsi="Times New Roman" w:cs="Times New Roman"/>
+          <w:sz w:val="28"/>
+          <w:szCs w:val="28"/>
+        </w:rPr>
+        <w:t xml:space="preserve">um lugar no mercado, </w:t>
+      </w:r>
+      <w:r>
+        <w:rPr>
+          <w:rFonts w:ascii="Times New Roman" w:hAnsi="Times New Roman" w:cs="Times New Roman"/>
+          <w:sz w:val="28"/>
+          <w:szCs w:val="28"/>
+        </w:rPr>
+        <w:t>as linguagens de programação</w:t>
+      </w:r>
+      <w:r>
+        <w:rPr>
+          <w:rFonts w:ascii="Times New Roman" w:hAnsi="Times New Roman" w:cs="Times New Roman"/>
+          <w:sz w:val="28"/>
+          <w:szCs w:val="28"/>
+        </w:rPr>
+        <w:t xml:space="preserve"> </w:t>
+      </w:r>
+      <w:r>
+        <w:rPr>
+          <w:rFonts w:ascii="Times New Roman" w:hAnsi="Times New Roman" w:cs="Times New Roman"/>
+          <w:sz w:val="28"/>
+          <w:szCs w:val="28"/>
+        </w:rPr>
+        <w:t xml:space="preserve">sempre </w:t>
+      </w:r>
+      <w:r>
+        <w:rPr>
+          <w:rFonts w:ascii="Times New Roman" w:hAnsi="Times New Roman" w:cs="Times New Roman"/>
+          <w:sz w:val="28"/>
+          <w:szCs w:val="28"/>
+        </w:rPr>
+        <w:t>procura</w:t>
+      </w:r>
+      <w:r>
+        <w:rPr>
+          <w:rFonts w:ascii="Times New Roman" w:hAnsi="Times New Roman" w:cs="Times New Roman"/>
+          <w:sz w:val="28"/>
+          <w:szCs w:val="28"/>
+        </w:rPr>
+        <w:t>m</w:t>
+      </w:r>
+      <w:r>
+        <w:rPr>
+          <w:rFonts w:ascii="Times New Roman" w:hAnsi="Times New Roman" w:cs="Times New Roman"/>
+          <w:sz w:val="28"/>
+          <w:szCs w:val="28"/>
+        </w:rPr>
+        <w:t xml:space="preserve"> ser autossuficientes dentre suas ferramentas para qualquer tipo de aplicativo.</w:t>
+      </w:r>
+    </w:p>
+    <w:p>
+      <w:pPr>
+        <w:ind w:firstLine="567"/>
+        <w:rPr>
+          <w:rFonts w:ascii="Times New Roman" w:hAnsi="Times New Roman" w:cs="Times New Roman"/>
+          <w:sz w:val="28"/>
+          <w:szCs w:val="28"/>
+        </w:rPr>
+      </w:pPr>
+      <w:r>
+        <w:rPr>
+          <w:rFonts w:ascii="Times New Roman" w:hAnsi="Times New Roman" w:cs="Times New Roman"/>
+          <w:sz w:val="28"/>
+          <w:szCs w:val="28"/>
+        </w:rPr>
+        <w:t>É muito raro</w:t>
+      </w:r>
+      <w:r>
+        <w:rPr>
+          <w:rFonts w:ascii="Times New Roman" w:hAnsi="Times New Roman" w:cs="Times New Roman"/>
+          <w:sz w:val="28"/>
+          <w:szCs w:val="28"/>
+        </w:rPr>
+        <w:t xml:space="preserve"> desenvolvedores se manterem em apenas uma linguagem de programação</w:t>
+      </w:r>
+      <w:r>
+        <w:rPr>
+          <w:rFonts w:ascii="Times New Roman" w:hAnsi="Times New Roman" w:cs="Times New Roman"/>
+          <w:sz w:val="28"/>
+          <w:szCs w:val="28"/>
+        </w:rPr>
+        <w:t xml:space="preserve"> em algum projeto, porém o número de</w:t>
+      </w:r>
+      <w:r>
+        <w:rPr>
+          <w:rFonts w:ascii="Times New Roman" w:hAnsi="Times New Roman" w:cs="Times New Roman"/>
+          <w:sz w:val="28"/>
+          <w:szCs w:val="28"/>
+        </w:rPr>
+        <w:t xml:space="preserve"> trabalhos com o uso de apenas </w:t>
+      </w:r>
+      <w:r>
+        <w:rPr>
+          <w:rFonts w:ascii="Times New Roman" w:hAnsi="Times New Roman" w:cs="Times New Roman"/>
+          <w:sz w:val="28"/>
+          <w:szCs w:val="28"/>
+        </w:rPr>
+        <w:t>um</w:t>
+      </w:r>
+      <w:r>
+        <w:rPr>
+          <w:rFonts w:ascii="Times New Roman" w:hAnsi="Times New Roman" w:cs="Times New Roman"/>
+          <w:sz w:val="28"/>
+          <w:szCs w:val="28"/>
+        </w:rPr>
+        <w:t>a tecnologia tem ficado cada vez mais comum</w:t>
       </w:r>
       <w:r>
         <w:rPr>
@@ -1020,269 +1019,7 @@
           <w:sz w:val="28"/>
           <w:szCs w:val="28"/>
         </w:rPr>
-        <w:t xml:space="preserve">É importante ressaltar que desenvolver softwares não é escrever sequências de </w:t>
-      </w:r>
-      <w:r>
-        <w:rPr>
-          <w:rFonts w:ascii="Times New Roman" w:hAnsi="Times New Roman" w:cs="Times New Roman"/>
-          <w:sz w:val="28"/>
-          <w:szCs w:val="28"/>
-        </w:rPr>
-        <w:t>0 e 1</w:t>
-      </w:r>
-      <w:r>
-        <w:rPr>
-          <w:rFonts w:ascii="Times New Roman" w:hAnsi="Times New Roman" w:cs="Times New Roman"/>
-          <w:sz w:val="28"/>
-          <w:szCs w:val="28"/>
-        </w:rPr>
-        <w:t xml:space="preserve">, não diretamente, existe etapas para facilitar o processo de programação até mesmo evitando o contato direto </w:t>
-      </w:r>
-      <w:r>
-        <w:rPr>
-          <w:rFonts w:ascii="Times New Roman" w:hAnsi="Times New Roman" w:cs="Times New Roman"/>
-          <w:sz w:val="28"/>
-          <w:szCs w:val="28"/>
-        </w:rPr>
-        <w:t>d</w:t>
-      </w:r>
-      <w:r>
-        <w:rPr>
-          <w:rFonts w:ascii="Times New Roman" w:hAnsi="Times New Roman" w:cs="Times New Roman"/>
-          <w:sz w:val="28"/>
-          <w:szCs w:val="28"/>
-        </w:rPr>
-        <w:t>esse sistema de numeração. Porém a um ponto</w:t>
-      </w:r>
-      <w:r>
-        <w:rPr>
-          <w:rFonts w:ascii="Times New Roman" w:hAnsi="Times New Roman" w:cs="Times New Roman"/>
-          <w:sz w:val="28"/>
-          <w:szCs w:val="28"/>
-        </w:rPr>
-        <w:t xml:space="preserve"> de vista</w:t>
-      </w:r>
-      <w:r>
-        <w:rPr>
-          <w:rFonts w:ascii="Times New Roman" w:hAnsi="Times New Roman" w:cs="Times New Roman"/>
-          <w:sz w:val="28"/>
-          <w:szCs w:val="28"/>
-        </w:rPr>
-        <w:t xml:space="preserve"> leigo</w:t>
-      </w:r>
-      <w:r>
-        <w:rPr>
-          <w:rFonts w:ascii="Times New Roman" w:hAnsi="Times New Roman" w:cs="Times New Roman"/>
-          <w:sz w:val="28"/>
-          <w:szCs w:val="28"/>
-        </w:rPr>
-        <w:t>, ou de se procurar um domínio sobre programação,</w:t>
-      </w:r>
-      <w:r>
-        <w:rPr>
-          <w:rFonts w:ascii="Times New Roman" w:hAnsi="Times New Roman" w:cs="Times New Roman"/>
-          <w:sz w:val="28"/>
-          <w:szCs w:val="28"/>
-        </w:rPr>
-        <w:t xml:space="preserve"> </w:t>
-      </w:r>
-      <w:r>
-        <w:rPr>
-          <w:rFonts w:ascii="Times New Roman" w:hAnsi="Times New Roman" w:cs="Times New Roman"/>
-          <w:sz w:val="28"/>
-          <w:szCs w:val="28"/>
-        </w:rPr>
-        <w:t xml:space="preserve">é </w:t>
-      </w:r>
-      <w:r>
-        <w:rPr>
-          <w:rFonts w:ascii="Times New Roman" w:hAnsi="Times New Roman" w:cs="Times New Roman"/>
-          <w:sz w:val="28"/>
-          <w:szCs w:val="28"/>
-        </w:rPr>
-        <w:t xml:space="preserve">controverso partir para algoritmos sem ter uma noção </w:t>
-      </w:r>
-      <w:r>
-        <w:rPr>
-          <w:rFonts w:ascii="Times New Roman" w:hAnsi="Times New Roman" w:cs="Times New Roman"/>
-          <w:sz w:val="28"/>
-          <w:szCs w:val="28"/>
-        </w:rPr>
-        <w:t>sobre o tema.</w:t>
-      </w:r>
-    </w:p>
-    <w:p>
-      <w:pPr>
-        <w:ind w:firstLine="567"/>
-        <w:rPr>
-          <w:rFonts w:ascii="Times New Roman" w:hAnsi="Times New Roman" w:cs="Times New Roman"/>
-          <w:sz w:val="28"/>
-          <w:szCs w:val="28"/>
-        </w:rPr>
-      </w:pPr>
-      <w:r>
-        <w:rPr>
-          <w:rFonts w:ascii="Times New Roman" w:hAnsi="Times New Roman" w:cs="Times New Roman"/>
-          <w:sz w:val="28"/>
-          <w:szCs w:val="28"/>
-        </w:rPr>
-        <w:t xml:space="preserve">Voltando ao código binário, o mais esclarecedor é primeiro entender a diferença entre homem e máquina. </w:t>
-      </w:r>
-      <w:r>
-        <w:rPr>
-          <w:rFonts w:ascii="Times New Roman" w:hAnsi="Times New Roman" w:cs="Times New Roman"/>
-          <w:sz w:val="28"/>
-          <w:szCs w:val="28"/>
-        </w:rPr>
-        <w:t>Nossos números seguem o padrão de algarismos indo-arábicos</w:t>
-      </w:r>
-      <w:r>
-        <w:rPr>
-          <w:rFonts w:ascii="Times New Roman" w:hAnsi="Times New Roman" w:cs="Times New Roman"/>
-          <w:sz w:val="28"/>
-          <w:szCs w:val="28"/>
-        </w:rPr>
-        <w:t>, o sistema decimal</w:t>
-      </w:r>
-      <w:r>
-        <w:rPr>
-          <w:rFonts w:ascii="Times New Roman" w:hAnsi="Times New Roman" w:cs="Times New Roman"/>
-          <w:sz w:val="28"/>
-          <w:szCs w:val="28"/>
-        </w:rPr>
-        <w:t xml:space="preserve">, que é o </w:t>
-      </w:r>
-      <w:r>
-        <w:rPr>
-          <w:rFonts w:ascii="Times New Roman" w:hAnsi="Times New Roman" w:cs="Times New Roman"/>
-          <w:sz w:val="28"/>
-          <w:szCs w:val="28"/>
-        </w:rPr>
-        <w:t xml:space="preserve">que comumente </w:t>
-      </w:r>
-      <w:r>
-        <w:rPr>
-          <w:rFonts w:ascii="Times New Roman" w:hAnsi="Times New Roman" w:cs="Times New Roman"/>
-          <w:sz w:val="28"/>
-          <w:szCs w:val="28"/>
-        </w:rPr>
-        <w:t>estamos habituado: 0, 1, 2, 3, 4, 5, 6, 7, 8, 9. E esses mesmos valores podem ser agrupados para fazer combinações e representar um número maior</w:t>
-      </w:r>
-      <w:r>
-        <w:rPr>
-          <w:rFonts w:ascii="Times New Roman" w:hAnsi="Times New Roman" w:cs="Times New Roman"/>
-          <w:sz w:val="28"/>
-          <w:szCs w:val="28"/>
-        </w:rPr>
-        <w:t>, como por exemplo</w:t>
-      </w:r>
-      <w:r>
-        <w:rPr>
-          <w:rFonts w:ascii="Times New Roman" w:hAnsi="Times New Roman" w:cs="Times New Roman"/>
-          <w:sz w:val="28"/>
-          <w:szCs w:val="28"/>
-        </w:rPr>
-        <w:t xml:space="preserve"> o número</w:t>
-      </w:r>
-      <w:r>
-        <w:rPr>
-          <w:rFonts w:ascii="Times New Roman" w:hAnsi="Times New Roman" w:cs="Times New Roman"/>
-          <w:sz w:val="28"/>
-          <w:szCs w:val="28"/>
-        </w:rPr>
-        <w:t xml:space="preserve"> 255</w:t>
-      </w:r>
-      <w:r>
-        <w:rPr>
-          <w:rFonts w:ascii="Times New Roman" w:hAnsi="Times New Roman" w:cs="Times New Roman"/>
-          <w:sz w:val="28"/>
-          <w:szCs w:val="28"/>
-        </w:rPr>
-        <w:t>.</w:t>
-      </w:r>
-    </w:p>
-    <w:p>
-      <w:pPr>
-        <w:ind w:firstLine="567"/>
-        <w:rPr>
-          <w:rFonts w:ascii="Times New Roman" w:hAnsi="Times New Roman" w:cs="Times New Roman"/>
-          <w:sz w:val="28"/>
-          <w:szCs w:val="28"/>
-        </w:rPr>
-      </w:pPr>
-      <w:r>
-        <w:rPr>
-          <w:rFonts w:ascii="Times New Roman" w:hAnsi="Times New Roman" w:cs="Times New Roman"/>
-          <w:sz w:val="28"/>
-          <w:szCs w:val="28"/>
-        </w:rPr>
-        <w:t xml:space="preserve">O sistema binário se difere do nosso nesse aspecto, por mais que seus dois únicos valores </w:t>
-      </w:r>
-      <w:r>
-        <w:rPr>
-          <w:rFonts w:ascii="Times New Roman" w:hAnsi="Times New Roman" w:cs="Times New Roman"/>
-          <w:sz w:val="28"/>
-          <w:szCs w:val="28"/>
-        </w:rPr>
-        <w:t xml:space="preserve">ainda </w:t>
-      </w:r>
-      <w:r>
-        <w:rPr>
-          <w:rFonts w:ascii="Times New Roman" w:hAnsi="Times New Roman" w:cs="Times New Roman"/>
-          <w:sz w:val="28"/>
-          <w:szCs w:val="28"/>
-        </w:rPr>
-        <w:t>sejam</w:t>
-      </w:r>
-      <w:r>
-        <w:rPr>
-          <w:rFonts w:ascii="Times New Roman" w:hAnsi="Times New Roman" w:cs="Times New Roman"/>
-          <w:sz w:val="28"/>
-          <w:szCs w:val="28"/>
-        </w:rPr>
-        <w:t xml:space="preserve"> </w:t>
-      </w:r>
-      <w:r>
-        <w:rPr>
-          <w:rFonts w:ascii="Times New Roman" w:hAnsi="Times New Roman" w:cs="Times New Roman"/>
-          <w:sz w:val="28"/>
-          <w:szCs w:val="28"/>
-        </w:rPr>
-        <w:t>indo-arábicos, um conjunto de 0 e 1 pode representar um número</w:t>
-      </w:r>
-      <w:r>
-        <w:rPr>
-          <w:rFonts w:ascii="Times New Roman" w:hAnsi="Times New Roman" w:cs="Times New Roman"/>
-          <w:sz w:val="28"/>
-          <w:szCs w:val="28"/>
-        </w:rPr>
-        <w:t xml:space="preserve"> comum como conhecemos ou até mesmos caracteres como letras e símbolos.</w:t>
-      </w:r>
-    </w:p>
-    <w:p>
-      <w:pPr>
-        <w:ind w:firstLine="567"/>
-        <w:rPr>
-          <w:rFonts w:ascii="Times New Roman" w:hAnsi="Times New Roman" w:cs="Times New Roman"/>
-          <w:sz w:val="28"/>
-          <w:szCs w:val="28"/>
-        </w:rPr>
-      </w:pPr>
-      <w:r>
-        <w:rPr>
-          <w:rFonts w:ascii="Times New Roman" w:hAnsi="Times New Roman" w:cs="Times New Roman"/>
-          <w:sz w:val="28"/>
-          <w:szCs w:val="28"/>
-        </w:rPr>
-        <w:t>Isso ocorre porque computadores e dispositivos eletrônicos possuem unidades de informação</w:t>
-      </w:r>
-      <w:r>
-        <w:rPr>
-          <w:rFonts w:ascii="Times New Roman" w:hAnsi="Times New Roman" w:cs="Times New Roman"/>
-          <w:sz w:val="28"/>
-          <w:szCs w:val="28"/>
-        </w:rPr>
-        <w:t xml:space="preserve"> em dígitos binários, também conhecidos como </w:t>
+        <w:t xml:space="preserve">Java é geralmente usado na parte de </w:t>
       </w:r>
       <w:r>
         <w:rPr>
@@ -1292,6 +1029,1308 @@
           <w:sz w:val="28"/>
           <w:szCs w:val="28"/>
         </w:rPr>
+        <w:t>back-end</w:t>
+      </w:r>
+      <w:r>
+        <w:rPr>
+          <w:rFonts w:ascii="Times New Roman" w:hAnsi="Times New Roman" w:cs="Times New Roman"/>
+          <w:sz w:val="28"/>
+          <w:szCs w:val="28"/>
+        </w:rPr>
+        <w:t xml:space="preserve"> de aplicações como website</w:t>
+      </w:r>
+      <w:r>
+        <w:rPr>
+          <w:rFonts w:ascii="Times New Roman" w:hAnsi="Times New Roman" w:cs="Times New Roman"/>
+          <w:sz w:val="28"/>
+          <w:szCs w:val="28"/>
+        </w:rPr>
+        <w:t>,</w:t>
+      </w:r>
+      <w:r>
+        <w:rPr>
+          <w:rFonts w:ascii="Times New Roman" w:hAnsi="Times New Roman" w:cs="Times New Roman"/>
+          <w:sz w:val="28"/>
+          <w:szCs w:val="28"/>
+        </w:rPr>
+        <w:t xml:space="preserve"> mas como observado anteriormente pode ser amplamente usado em diversas áreas.</w:t>
+      </w:r>
+      <w:r>
+        <w:rPr>
+          <w:rFonts w:ascii="Times New Roman" w:hAnsi="Times New Roman" w:cs="Times New Roman"/>
+          <w:sz w:val="28"/>
+          <w:szCs w:val="28"/>
+        </w:rPr>
+        <w:t xml:space="preserve"> Possuí </w:t>
+      </w:r>
+      <w:r>
+        <w:rPr>
+          <w:rFonts w:ascii="Times New Roman" w:hAnsi="Times New Roman" w:cs="Times New Roman"/>
+          <w:i/>
+          <w:iCs/>
+          <w:sz w:val="28"/>
+          <w:szCs w:val="28"/>
+        </w:rPr>
+        <w:t>bibliotecas</w:t>
+      </w:r>
+      <w:r>
+        <w:rPr>
+          <w:rFonts w:ascii="Times New Roman" w:hAnsi="Times New Roman" w:cs="Times New Roman"/>
+          <w:sz w:val="28"/>
+          <w:szCs w:val="28"/>
+        </w:rPr>
+        <w:t xml:space="preserve"> para desenvolver projetos como websites</w:t>
+      </w:r>
+      <w:r>
+        <w:rPr>
+          <w:rFonts w:ascii="Times New Roman" w:hAnsi="Times New Roman" w:cs="Times New Roman"/>
+          <w:sz w:val="28"/>
+          <w:szCs w:val="28"/>
+        </w:rPr>
+        <w:t>, jogos, APIs, aplicativos desktops etc.</w:t>
+      </w:r>
+    </w:p>
+    <w:p>
+      <w:pPr>
+        <w:ind w:firstLine="567"/>
+        <w:rPr>
+          <w:rFonts w:ascii="Times New Roman" w:hAnsi="Times New Roman" w:cs="Times New Roman"/>
+          <w:sz w:val="28"/>
+          <w:szCs w:val="28"/>
+        </w:rPr>
+      </w:pPr>
+      <w:r>
+        <w:rPr>
+          <w:rFonts w:ascii="Times New Roman" w:hAnsi="Times New Roman" w:cs="Times New Roman"/>
+          <w:sz w:val="28"/>
+          <w:szCs w:val="28"/>
+        </w:rPr>
+        <w:t xml:space="preserve">Observação: </w:t>
+      </w:r>
+      <w:r>
+        <w:rPr>
+          <w:rFonts w:ascii="Times New Roman" w:hAnsi="Times New Roman" w:cs="Times New Roman"/>
+          <w:i/>
+          <w:iCs/>
+          <w:sz w:val="28"/>
+          <w:szCs w:val="28"/>
+        </w:rPr>
+        <w:t>back-end</w:t>
+      </w:r>
+      <w:r>
+        <w:rPr>
+          <w:rFonts w:ascii="Times New Roman" w:hAnsi="Times New Roman" w:cs="Times New Roman"/>
+          <w:sz w:val="28"/>
+          <w:szCs w:val="28"/>
+        </w:rPr>
+        <w:t xml:space="preserve"> é a </w:t>
+      </w:r>
+      <w:r>
+        <w:rPr>
+          <w:rFonts w:ascii="Times New Roman" w:hAnsi="Times New Roman" w:cs="Times New Roman"/>
+          <w:sz w:val="28"/>
+          <w:szCs w:val="28"/>
+        </w:rPr>
+        <w:t>área da programação especializada em processos internos</w:t>
+      </w:r>
+      <w:r>
+        <w:rPr>
+          <w:rFonts w:ascii="Times New Roman" w:hAnsi="Times New Roman" w:cs="Times New Roman"/>
+          <w:sz w:val="28"/>
+          <w:szCs w:val="28"/>
+        </w:rPr>
+        <w:t xml:space="preserve"> como servidores, segurança, </w:t>
+      </w:r>
+      <w:r>
+        <w:rPr>
+          <w:rFonts w:ascii="Times New Roman" w:hAnsi="Times New Roman" w:cs="Times New Roman"/>
+          <w:sz w:val="28"/>
+          <w:szCs w:val="28"/>
+        </w:rPr>
+        <w:t>relatório de erros, consultar e modificar dados etc.</w:t>
+      </w:r>
+      <w:r>
+        <w:rPr>
+          <w:rFonts w:ascii="Times New Roman" w:hAnsi="Times New Roman" w:cs="Times New Roman"/>
+          <w:sz w:val="28"/>
+          <w:szCs w:val="28"/>
+        </w:rPr>
+        <w:t xml:space="preserve"> Além de </w:t>
+      </w:r>
+      <w:r>
+        <w:rPr>
+          <w:rFonts w:ascii="Times New Roman" w:hAnsi="Times New Roman" w:cs="Times New Roman"/>
+          <w:i/>
+          <w:iCs/>
+          <w:sz w:val="28"/>
+          <w:szCs w:val="28"/>
+        </w:rPr>
+        <w:t>back-end</w:t>
+      </w:r>
+      <w:r>
+        <w:rPr>
+          <w:rFonts w:ascii="Times New Roman" w:hAnsi="Times New Roman" w:cs="Times New Roman"/>
+          <w:sz w:val="28"/>
+          <w:szCs w:val="28"/>
+        </w:rPr>
+        <w:t xml:space="preserve"> existe outras áreas como </w:t>
+      </w:r>
+      <w:r>
+        <w:rPr>
+          <w:rFonts w:ascii="Times New Roman" w:hAnsi="Times New Roman" w:cs="Times New Roman"/>
+          <w:i/>
+          <w:iCs/>
+          <w:sz w:val="28"/>
+          <w:szCs w:val="28"/>
+        </w:rPr>
+        <w:t>front-end</w:t>
+      </w:r>
+      <w:r>
+        <w:rPr>
+          <w:rFonts w:ascii="Times New Roman" w:hAnsi="Times New Roman" w:cs="Times New Roman"/>
+          <w:sz w:val="28"/>
+          <w:szCs w:val="28"/>
+        </w:rPr>
+        <w:t xml:space="preserve">, especializado na estilização de sites, </w:t>
+      </w:r>
+      <w:r>
+        <w:rPr>
+          <w:rFonts w:ascii="Times New Roman" w:hAnsi="Times New Roman" w:cs="Times New Roman"/>
+          <w:i/>
+          <w:iCs/>
+          <w:sz w:val="28"/>
+          <w:szCs w:val="28"/>
+        </w:rPr>
+        <w:t>mobile</w:t>
+      </w:r>
+      <w:r>
+        <w:rPr>
+          <w:rFonts w:ascii="Times New Roman" w:hAnsi="Times New Roman" w:cs="Times New Roman"/>
+          <w:sz w:val="28"/>
+          <w:szCs w:val="28"/>
+        </w:rPr>
+        <w:t xml:space="preserve"> especializado no desenvolvimento para celulares e dispositivos moveis. Existe também o </w:t>
+      </w:r>
+      <w:r>
+        <w:rPr>
+          <w:rFonts w:ascii="Times New Roman" w:hAnsi="Times New Roman" w:cs="Times New Roman"/>
+          <w:i/>
+          <w:iCs/>
+          <w:sz w:val="28"/>
+          <w:szCs w:val="28"/>
+        </w:rPr>
+        <w:t>full-stack</w:t>
+      </w:r>
+      <w:r>
+        <w:rPr>
+          <w:rFonts w:ascii="Times New Roman" w:hAnsi="Times New Roman" w:cs="Times New Roman"/>
+          <w:sz w:val="28"/>
+          <w:szCs w:val="28"/>
+        </w:rPr>
+        <w:t xml:space="preserve"> que o responsável por fazer esses três ao mesmo tempo.</w:t>
+      </w:r>
+    </w:p>
+    <w:p>
+      <w:pPr>
+        <w:ind w:firstLine="567"/>
+        <w:rPr>
+          <w:rFonts w:ascii="Times New Roman" w:hAnsi="Times New Roman" w:cs="Times New Roman"/>
+          <w:sz w:val="28"/>
+          <w:szCs w:val="28"/>
+        </w:rPr>
+      </w:pPr>
+      <w:r>
+        <w:rPr>
+          <w:rFonts w:ascii="Times New Roman" w:hAnsi="Times New Roman" w:cs="Times New Roman"/>
+          <w:sz w:val="28"/>
+          <w:szCs w:val="28"/>
+        </w:rPr>
+        <w:t>Observação: bibliotecas é o nome para uma coletânea de algoritmos desenvolvidos por alguém. Invés de ter que programar uma ferramenta para ser utilizada em um software, esse mesmo recurso pode ser utilizado de uma biblioteca onde ele já está criado, assim como em bibliotecas podem ser guardadas algoritmos importantes para que eles não precisem ser reescritos várias vezes ao longo do projeto.</w:t>
+      </w:r>
+    </w:p>
+    <w:p>
+      <w:pPr>
+        <w:ind w:firstLine="567"/>
+        <w:rPr>
+          <w:rFonts w:ascii="Times New Roman" w:hAnsi="Times New Roman" w:cs="Times New Roman"/>
+          <w:sz w:val="28"/>
+          <w:szCs w:val="28"/>
+        </w:rPr>
+      </w:pPr>
+    </w:p>
+    <w:p>
+      <w:pPr>
+        <w:ind w:firstLine="567"/>
+        <w:rPr>
+          <w:rFonts w:ascii="Times New Roman" w:hAnsi="Times New Roman" w:cs="Times New Roman"/>
+          <w:sz w:val="28"/>
+          <w:szCs w:val="28"/>
+        </w:rPr>
+      </w:pPr>
+      <w:r>
+        <w:rPr>
+          <w:rFonts w:ascii="Times New Roman" w:hAnsi="Times New Roman" w:cs="Times New Roman"/>
+          <w:sz w:val="28"/>
+          <w:szCs w:val="28"/>
+        </w:rPr>
+        <w:t>E</w:t>
+      </w:r>
+      <w:r>
+        <w:rPr>
+          <w:rFonts w:ascii="Times New Roman" w:hAnsi="Times New Roman" w:cs="Times New Roman"/>
+          <w:sz w:val="28"/>
+          <w:szCs w:val="28"/>
+        </w:rPr>
+        <w:t xml:space="preserve">xiste uma infinidade de bibliotecas </w:t>
+      </w:r>
+      <w:r>
+        <w:rPr>
+          <w:rFonts w:ascii="Times New Roman" w:hAnsi="Times New Roman" w:cs="Times New Roman"/>
+          <w:i/>
+          <w:iCs/>
+          <w:sz w:val="28"/>
+          <w:szCs w:val="28"/>
+        </w:rPr>
+        <w:t>open-source</w:t>
+      </w:r>
+      <w:r>
+        <w:rPr>
+          <w:rFonts w:ascii="Times New Roman" w:hAnsi="Times New Roman" w:cs="Times New Roman"/>
+          <w:sz w:val="28"/>
+          <w:szCs w:val="28"/>
+        </w:rPr>
+        <w:t xml:space="preserve"> </w:t>
+      </w:r>
+      <w:r>
+        <w:rPr>
+          <w:rFonts w:ascii="Times New Roman" w:hAnsi="Times New Roman" w:cs="Times New Roman"/>
+          <w:sz w:val="28"/>
+          <w:szCs w:val="28"/>
+        </w:rPr>
+        <w:t>desenvolvidos</w:t>
+      </w:r>
+      <w:r>
+        <w:rPr>
+          <w:rFonts w:ascii="Times New Roman" w:hAnsi="Times New Roman" w:cs="Times New Roman"/>
+          <w:sz w:val="28"/>
+          <w:szCs w:val="28"/>
+        </w:rPr>
+        <w:t xml:space="preserve"> </w:t>
+      </w:r>
+      <w:r>
+        <w:rPr>
+          <w:rFonts w:ascii="Times New Roman" w:hAnsi="Times New Roman" w:cs="Times New Roman"/>
+          <w:sz w:val="28"/>
+          <w:szCs w:val="28"/>
+        </w:rPr>
+        <w:t>por usuários da</w:t>
+      </w:r>
+      <w:r>
+        <w:rPr>
+          <w:rFonts w:ascii="Times New Roman" w:hAnsi="Times New Roman" w:cs="Times New Roman"/>
+          <w:sz w:val="28"/>
+          <w:szCs w:val="28"/>
+        </w:rPr>
+        <w:t xml:space="preserve"> comunidade</w:t>
+      </w:r>
+      <w:r>
+        <w:rPr>
+          <w:rFonts w:ascii="Times New Roman" w:hAnsi="Times New Roman" w:cs="Times New Roman"/>
+          <w:sz w:val="28"/>
+          <w:szCs w:val="28"/>
+        </w:rPr>
+        <w:t xml:space="preserve"> se caso alguma biblioteca </w:t>
+      </w:r>
+      <w:r>
+        <w:rPr>
+          <w:rFonts w:ascii="Times New Roman" w:hAnsi="Times New Roman" w:cs="Times New Roman"/>
+          <w:sz w:val="28"/>
+          <w:szCs w:val="28"/>
+        </w:rPr>
+        <w:t>padrão do Java não atender as necessidades de um projeto</w:t>
+      </w:r>
+      <w:r>
+        <w:rPr>
+          <w:rFonts w:ascii="Times New Roman" w:hAnsi="Times New Roman" w:cs="Times New Roman"/>
+          <w:sz w:val="28"/>
+          <w:szCs w:val="28"/>
+        </w:rPr>
+        <w:t xml:space="preserve">, </w:t>
+      </w:r>
+      <w:r>
+        <w:rPr>
+          <w:rFonts w:ascii="Times New Roman" w:hAnsi="Times New Roman" w:cs="Times New Roman"/>
+          <w:sz w:val="28"/>
+          <w:szCs w:val="28"/>
+        </w:rPr>
+        <w:t xml:space="preserve">alguns exemplos: biblioteca de algoritmo genético, </w:t>
+      </w:r>
+      <w:r>
+        <w:rPr>
+          <w:rFonts w:ascii="Times New Roman" w:hAnsi="Times New Roman" w:cs="Times New Roman"/>
+          <w:sz w:val="28"/>
+          <w:szCs w:val="28"/>
+        </w:rPr>
+        <w:t xml:space="preserve">programação procedural, </w:t>
+      </w:r>
+      <w:r>
+        <w:rPr>
+          <w:rFonts w:ascii="Times New Roman" w:hAnsi="Times New Roman" w:cs="Times New Roman"/>
+          <w:i/>
+          <w:iCs/>
+          <w:sz w:val="28"/>
+          <w:szCs w:val="28"/>
+        </w:rPr>
+        <w:t>Machine Learning</w:t>
+      </w:r>
+      <w:r>
+        <w:rPr>
+          <w:rFonts w:ascii="Times New Roman" w:hAnsi="Times New Roman" w:cs="Times New Roman"/>
+          <w:sz w:val="28"/>
+          <w:szCs w:val="28"/>
+        </w:rPr>
+        <w:t xml:space="preserve">, </w:t>
+      </w:r>
+      <w:r>
+        <w:rPr>
+          <w:rFonts w:ascii="Times New Roman" w:hAnsi="Times New Roman" w:cs="Times New Roman"/>
+          <w:sz w:val="28"/>
+          <w:szCs w:val="28"/>
+        </w:rPr>
+        <w:t>rede neural etc</w:t>
+      </w:r>
+      <w:r>
+        <w:rPr>
+          <w:rFonts w:ascii="Times New Roman" w:hAnsi="Times New Roman" w:cs="Times New Roman"/>
+          <w:sz w:val="28"/>
+          <w:szCs w:val="28"/>
+        </w:rPr>
+        <w:t>.</w:t>
+      </w:r>
+    </w:p>
+    <w:p>
+      <w:pPr>
+        <w:ind w:firstLine="567"/>
+        <w:rPr>
+          <w:rFonts w:ascii="Times New Roman" w:hAnsi="Times New Roman" w:cs="Times New Roman"/>
+          <w:sz w:val="28"/>
+          <w:szCs w:val="28"/>
+        </w:rPr>
+      </w:pPr>
+      <w:r>
+        <w:rPr>
+          <w:rFonts w:ascii="Times New Roman" w:hAnsi="Times New Roman" w:cs="Times New Roman"/>
+          <w:sz w:val="28"/>
+          <w:szCs w:val="28"/>
+        </w:rPr>
+        <w:t xml:space="preserve">Observação: </w:t>
+      </w:r>
+      <w:r>
+        <w:rPr>
+          <w:rFonts w:ascii="Times New Roman" w:hAnsi="Times New Roman" w:cs="Times New Roman"/>
+          <w:i/>
+          <w:iCs/>
+          <w:sz w:val="28"/>
+          <w:szCs w:val="28"/>
+        </w:rPr>
+        <w:t>open-source</w:t>
+      </w:r>
+      <w:r>
+        <w:rPr>
+          <w:rFonts w:ascii="Times New Roman" w:hAnsi="Times New Roman" w:cs="Times New Roman"/>
+          <w:sz w:val="28"/>
+          <w:szCs w:val="28"/>
+        </w:rPr>
+        <w:t xml:space="preserve"> é código aberto. Diversos apps e bibliotecas possuem técnicas a fim de criptografar o seu código </w:t>
+      </w:r>
+      <w:r>
+        <w:rPr>
+          <w:rFonts w:ascii="Times New Roman" w:hAnsi="Times New Roman" w:cs="Times New Roman"/>
+          <w:sz w:val="28"/>
+          <w:szCs w:val="28"/>
+        </w:rPr>
+        <w:t xml:space="preserve">a fim de manter a propriedade intelectual sobre eles, ou seja, não podem ser copiados ou estudados. O </w:t>
+      </w:r>
+      <w:r>
+        <w:rPr>
+          <w:rFonts w:ascii="Times New Roman" w:hAnsi="Times New Roman" w:cs="Times New Roman"/>
+          <w:i/>
+          <w:iCs/>
+          <w:sz w:val="28"/>
+          <w:szCs w:val="28"/>
+        </w:rPr>
+        <w:t>open-source</w:t>
+      </w:r>
+      <w:r>
+        <w:rPr>
+          <w:rFonts w:ascii="Times New Roman" w:hAnsi="Times New Roman" w:cs="Times New Roman"/>
+          <w:sz w:val="28"/>
+          <w:szCs w:val="28"/>
+        </w:rPr>
+        <w:t xml:space="preserve"> é o contrário dessa ideia, onde um app nesse padrão possuí todos os seus códigos </w:t>
+      </w:r>
+      <w:r>
+        <w:rPr>
+          <w:rFonts w:ascii="Times New Roman" w:hAnsi="Times New Roman" w:cs="Times New Roman"/>
+          <w:sz w:val="28"/>
+          <w:szCs w:val="28"/>
+        </w:rPr>
+        <w:t>abertamente revelados.</w:t>
+      </w:r>
+    </w:p>
+    <w:p>
+      <w:pPr>
+        <w:ind w:firstLine="567"/>
+        <w:rPr>
+          <w:rFonts w:ascii="Times New Roman" w:hAnsi="Times New Roman" w:cs="Times New Roman"/>
+          <w:sz w:val="28"/>
+          <w:szCs w:val="28"/>
+        </w:rPr>
+      </w:pPr>
+      <w:r>
+        <w:rPr>
+          <w:rFonts w:ascii="Times New Roman" w:hAnsi="Times New Roman" w:cs="Times New Roman"/>
+          <w:sz w:val="28"/>
+          <w:szCs w:val="28"/>
+        </w:rPr>
+        <w:lastRenderedPageBreak/>
+        <w:t xml:space="preserve">Observação: por mais que vários apps não sejam </w:t>
+      </w:r>
+      <w:r>
+        <w:rPr>
+          <w:rFonts w:ascii="Times New Roman" w:hAnsi="Times New Roman" w:cs="Times New Roman"/>
+          <w:i/>
+          <w:iCs/>
+          <w:sz w:val="28"/>
+          <w:szCs w:val="28"/>
+        </w:rPr>
+        <w:t>open-source</w:t>
+      </w:r>
+      <w:r>
+        <w:rPr>
+          <w:rFonts w:ascii="Times New Roman" w:hAnsi="Times New Roman" w:cs="Times New Roman"/>
+          <w:sz w:val="28"/>
+          <w:szCs w:val="28"/>
+        </w:rPr>
+        <w:t xml:space="preserve"> existem várias técnicas para poder </w:t>
+      </w:r>
+      <w:r>
+        <w:rPr>
+          <w:rFonts w:ascii="Times New Roman" w:hAnsi="Times New Roman" w:cs="Times New Roman"/>
+          <w:sz w:val="28"/>
+          <w:szCs w:val="28"/>
+        </w:rPr>
+        <w:t>descriptografar</w:t>
+      </w:r>
+      <w:r>
+        <w:rPr>
+          <w:rFonts w:ascii="Times New Roman" w:hAnsi="Times New Roman" w:cs="Times New Roman"/>
+          <w:sz w:val="28"/>
+          <w:szCs w:val="28"/>
+        </w:rPr>
+        <w:t xml:space="preserve"> </w:t>
+      </w:r>
+      <w:r>
+        <w:rPr>
+          <w:rFonts w:ascii="Times New Roman" w:hAnsi="Times New Roman" w:cs="Times New Roman"/>
+          <w:sz w:val="28"/>
+          <w:szCs w:val="28"/>
+        </w:rPr>
+        <w:t>seus arquivos e ver como o código foi escrito, esses métodos são conhecidos como engenharia reversa.</w:t>
+      </w:r>
+    </w:p>
+    <w:p>
+      <w:pPr>
+        <w:ind w:firstLine="567"/>
+        <w:rPr>
+          <w:rFonts w:ascii="Times New Roman" w:hAnsi="Times New Roman" w:cs="Times New Roman"/>
+          <w:sz w:val="28"/>
+          <w:szCs w:val="28"/>
+        </w:rPr>
+      </w:pPr>
+    </w:p>
+    <w:p>
+      <w:pPr>
+        <w:ind w:firstLine="567"/>
+        <w:rPr>
+          <w:rFonts w:ascii="Times New Roman" w:hAnsi="Times New Roman" w:cs="Times New Roman"/>
+          <w:sz w:val="28"/>
+          <w:szCs w:val="28"/>
+        </w:rPr>
+      </w:pPr>
+      <w:r>
+        <w:rPr>
+          <w:rFonts w:ascii="Times New Roman" w:hAnsi="Times New Roman" w:cs="Times New Roman"/>
+          <w:sz w:val="28"/>
+          <w:szCs w:val="28"/>
+        </w:rPr>
+        <w:t>Então se o Java pode produzir esses tipos de aplicativos</w:t>
+      </w:r>
+      <w:r>
+        <w:rPr>
+          <w:rFonts w:ascii="Times New Roman" w:hAnsi="Times New Roman" w:cs="Times New Roman"/>
+          <w:sz w:val="28"/>
+          <w:szCs w:val="28"/>
+        </w:rPr>
+        <w:t xml:space="preserve"> existe algum grande exemplo?</w:t>
+      </w:r>
+    </w:p>
+    <w:p>
+      <w:pPr>
+        <w:pStyle w:val="PargrafodaLista"/>
+        <w:numPr>
+          <w:ilvl w:val="0"/>
+          <w:numId w:val="12"/>
+        </w:numPr>
+        <w:rPr>
+          <w:rFonts w:ascii="Times New Roman" w:hAnsi="Times New Roman" w:cs="Times New Roman"/>
+          <w:sz w:val="28"/>
+          <w:szCs w:val="28"/>
+        </w:rPr>
+      </w:pPr>
+      <w:r>
+        <w:rPr>
+          <w:rFonts w:ascii="Times New Roman" w:hAnsi="Times New Roman" w:cs="Times New Roman"/>
+          <w:sz w:val="28"/>
+          <w:szCs w:val="28"/>
+        </w:rPr>
+        <w:t xml:space="preserve"> </w:t>
+      </w:r>
+      <w:r>
+        <w:rPr>
+          <w:rFonts w:ascii="Times New Roman" w:hAnsi="Times New Roman" w:cs="Times New Roman"/>
+          <w:sz w:val="28"/>
+          <w:szCs w:val="28"/>
+        </w:rPr>
+        <w:t>Wikipedia Search</w:t>
+      </w:r>
+    </w:p>
+    <w:p>
+      <w:pPr>
+        <w:pStyle w:val="PargrafodaLista"/>
+        <w:numPr>
+          <w:ilvl w:val="0"/>
+          <w:numId w:val="12"/>
+        </w:numPr>
+        <w:rPr>
+          <w:rFonts w:ascii="Times New Roman" w:hAnsi="Times New Roman" w:cs="Times New Roman"/>
+          <w:sz w:val="28"/>
+          <w:szCs w:val="28"/>
+        </w:rPr>
+      </w:pPr>
+      <w:r>
+        <w:rPr>
+          <w:rFonts w:ascii="Times New Roman" w:hAnsi="Times New Roman" w:cs="Times New Roman"/>
+          <w:sz w:val="28"/>
+          <w:szCs w:val="28"/>
+        </w:rPr>
+        <w:t xml:space="preserve"> </w:t>
+      </w:r>
+      <w:r>
+        <w:rPr>
+          <w:rFonts w:ascii="Times New Roman" w:hAnsi="Times New Roman" w:cs="Times New Roman"/>
+          <w:sz w:val="28"/>
+          <w:szCs w:val="28"/>
+        </w:rPr>
+        <w:t>Minecraft</w:t>
+      </w:r>
+    </w:p>
+    <w:p>
+      <w:pPr>
+        <w:pStyle w:val="PargrafodaLista"/>
+        <w:numPr>
+          <w:ilvl w:val="0"/>
+          <w:numId w:val="12"/>
+        </w:numPr>
+        <w:rPr>
+          <w:rFonts w:ascii="Times New Roman" w:hAnsi="Times New Roman" w:cs="Times New Roman"/>
+          <w:sz w:val="28"/>
+          <w:szCs w:val="28"/>
+        </w:rPr>
+      </w:pPr>
+      <w:r>
+        <w:rPr>
+          <w:rFonts w:ascii="Times New Roman" w:hAnsi="Times New Roman" w:cs="Times New Roman"/>
+          <w:sz w:val="28"/>
+          <w:szCs w:val="28"/>
+        </w:rPr>
+        <w:t xml:space="preserve"> </w:t>
+      </w:r>
+      <w:r>
+        <w:rPr>
+          <w:rFonts w:ascii="Times New Roman" w:hAnsi="Times New Roman" w:cs="Times New Roman"/>
+          <w:sz w:val="28"/>
+          <w:szCs w:val="28"/>
+        </w:rPr>
+        <w:t>NetBeans e Eclipse</w:t>
+      </w:r>
+    </w:p>
+    <w:p>
+      <w:pPr>
+        <w:pStyle w:val="PargrafodaLista"/>
+        <w:numPr>
+          <w:ilvl w:val="0"/>
+          <w:numId w:val="12"/>
+        </w:numPr>
+        <w:rPr>
+          <w:rFonts w:ascii="Times New Roman" w:hAnsi="Times New Roman" w:cs="Times New Roman"/>
+          <w:sz w:val="28"/>
+          <w:szCs w:val="28"/>
+        </w:rPr>
+      </w:pPr>
+      <w:r>
+        <w:rPr>
+          <w:rFonts w:ascii="Times New Roman" w:hAnsi="Times New Roman" w:cs="Times New Roman"/>
+          <w:sz w:val="28"/>
+          <w:szCs w:val="28"/>
+        </w:rPr>
+        <w:t xml:space="preserve"> </w:t>
+      </w:r>
+      <w:r>
+        <w:rPr>
+          <w:rFonts w:ascii="Times New Roman" w:hAnsi="Times New Roman" w:cs="Times New Roman"/>
+          <w:sz w:val="28"/>
+          <w:szCs w:val="28"/>
+        </w:rPr>
+        <w:t>Opera Mini</w:t>
+      </w:r>
+    </w:p>
+    <w:p>
+      <w:pPr>
+        <w:pStyle w:val="PargrafodaLista"/>
+        <w:numPr>
+          <w:ilvl w:val="0"/>
+          <w:numId w:val="12"/>
+        </w:numPr>
+        <w:rPr>
+          <w:rFonts w:ascii="Times New Roman" w:hAnsi="Times New Roman" w:cs="Times New Roman"/>
+          <w:sz w:val="28"/>
+          <w:szCs w:val="28"/>
+        </w:rPr>
+      </w:pPr>
+      <w:r>
+        <w:rPr>
+          <w:rFonts w:ascii="Times New Roman" w:hAnsi="Times New Roman" w:cs="Times New Roman"/>
+          <w:sz w:val="28"/>
+          <w:szCs w:val="28"/>
+        </w:rPr>
+        <w:t xml:space="preserve"> </w:t>
+      </w:r>
+      <w:r>
+        <w:rPr>
+          <w:rFonts w:ascii="Times New Roman" w:hAnsi="Times New Roman" w:cs="Times New Roman"/>
+          <w:sz w:val="28"/>
+          <w:szCs w:val="28"/>
+        </w:rPr>
+        <w:t>NASA WorldWind</w:t>
+      </w:r>
+    </w:p>
+    <w:p>
+      <w:pPr>
+        <w:pStyle w:val="PargrafodaLista"/>
+        <w:numPr>
+          <w:ilvl w:val="0"/>
+          <w:numId w:val="12"/>
+        </w:numPr>
+        <w:rPr>
+          <w:rFonts w:ascii="Times New Roman" w:hAnsi="Times New Roman" w:cs="Times New Roman"/>
+          <w:sz w:val="28"/>
+          <w:szCs w:val="28"/>
+        </w:rPr>
+      </w:pPr>
+      <w:r>
+        <w:rPr>
+          <w:rFonts w:ascii="Times New Roman" w:hAnsi="Times New Roman" w:cs="Times New Roman"/>
+          <w:sz w:val="28"/>
+          <w:szCs w:val="28"/>
+        </w:rPr>
+        <w:t xml:space="preserve"> </w:t>
+      </w:r>
+      <w:r>
+        <w:rPr>
+          <w:rFonts w:ascii="Times New Roman" w:hAnsi="Times New Roman" w:cs="Times New Roman"/>
+          <w:sz w:val="28"/>
+          <w:szCs w:val="28"/>
+        </w:rPr>
+        <w:t>Spotify</w:t>
+      </w:r>
+    </w:p>
+    <w:p>
+      <w:pPr>
+        <w:pStyle w:val="PargrafodaLista"/>
+        <w:numPr>
+          <w:ilvl w:val="0"/>
+          <w:numId w:val="12"/>
+        </w:numPr>
+        <w:rPr>
+          <w:rFonts w:ascii="Times New Roman" w:hAnsi="Times New Roman" w:cs="Times New Roman"/>
+          <w:sz w:val="28"/>
+          <w:szCs w:val="28"/>
+        </w:rPr>
+      </w:pPr>
+      <w:r>
+        <w:rPr>
+          <w:rFonts w:ascii="Times New Roman" w:hAnsi="Times New Roman" w:cs="Times New Roman"/>
+          <w:sz w:val="28"/>
+          <w:szCs w:val="28"/>
+        </w:rPr>
+        <w:t xml:space="preserve"> </w:t>
+      </w:r>
+      <w:r>
+        <w:rPr>
+          <w:rFonts w:ascii="Times New Roman" w:hAnsi="Times New Roman" w:cs="Times New Roman"/>
+          <w:sz w:val="28"/>
+          <w:szCs w:val="28"/>
+        </w:rPr>
+        <w:t>Twitter</w:t>
+      </w:r>
+    </w:p>
+    <w:p>
+      <w:pPr>
+        <w:pStyle w:val="PargrafodaLista"/>
+        <w:numPr>
+          <w:ilvl w:val="0"/>
+          <w:numId w:val="12"/>
+        </w:numPr>
+        <w:rPr>
+          <w:rFonts w:ascii="Times New Roman" w:hAnsi="Times New Roman" w:cs="Times New Roman"/>
+          <w:sz w:val="28"/>
+          <w:szCs w:val="28"/>
+        </w:rPr>
+      </w:pPr>
+      <w:r>
+        <w:rPr>
+          <w:rFonts w:ascii="Times New Roman" w:hAnsi="Times New Roman" w:cs="Times New Roman"/>
+          <w:sz w:val="28"/>
+          <w:szCs w:val="28"/>
+        </w:rPr>
+        <w:t xml:space="preserve"> </w:t>
+      </w:r>
+      <w:r>
+        <w:rPr>
+          <w:rFonts w:ascii="Times New Roman" w:hAnsi="Times New Roman" w:cs="Times New Roman"/>
+          <w:sz w:val="28"/>
+          <w:szCs w:val="28"/>
+        </w:rPr>
+        <w:t>Android OS</w:t>
+      </w:r>
+    </w:p>
+    <w:p>
+      <w:pPr>
+        <w:pStyle w:val="PargrafodaLista"/>
+        <w:numPr>
+          <w:ilvl w:val="0"/>
+          <w:numId w:val="12"/>
+        </w:numPr>
+        <w:rPr>
+          <w:rFonts w:ascii="Times New Roman" w:hAnsi="Times New Roman" w:cs="Times New Roman"/>
+          <w:sz w:val="28"/>
+          <w:szCs w:val="28"/>
+        </w:rPr>
+      </w:pPr>
+      <w:r>
+        <w:rPr>
+          <w:rFonts w:ascii="Times New Roman" w:hAnsi="Times New Roman" w:cs="Times New Roman"/>
+          <w:sz w:val="28"/>
+          <w:szCs w:val="28"/>
+        </w:rPr>
+        <w:t xml:space="preserve"> Netflix</w:t>
+      </w:r>
+    </w:p>
+    <w:p>
+      <w:pPr>
+        <w:pStyle w:val="PargrafodaLista"/>
+        <w:numPr>
+          <w:ilvl w:val="0"/>
+          <w:numId w:val="12"/>
+        </w:numPr>
+        <w:rPr>
+          <w:rFonts w:ascii="Times New Roman" w:hAnsi="Times New Roman" w:cs="Times New Roman"/>
+          <w:sz w:val="28"/>
+          <w:szCs w:val="28"/>
+        </w:rPr>
+      </w:pPr>
+      <w:r>
+        <w:rPr>
+          <w:rFonts w:ascii="Times New Roman" w:hAnsi="Times New Roman" w:cs="Times New Roman"/>
+          <w:sz w:val="28"/>
+          <w:szCs w:val="28"/>
+        </w:rPr>
+        <w:t xml:space="preserve"> Uber</w:t>
+      </w:r>
+    </w:p>
+    <w:p>
+      <w:pPr>
+        <w:ind w:firstLine="567"/>
+        <w:rPr>
+          <w:rFonts w:ascii="Times New Roman" w:hAnsi="Times New Roman" w:cs="Times New Roman"/>
+          <w:sz w:val="28"/>
+          <w:szCs w:val="28"/>
+        </w:rPr>
+      </w:pPr>
+    </w:p>
+    <w:p>
+      <w:pPr>
+        <w:ind w:firstLine="567"/>
+        <w:rPr>
+          <w:rFonts w:ascii="Times New Roman" w:hAnsi="Times New Roman" w:cs="Times New Roman"/>
+          <w:sz w:val="28"/>
+          <w:szCs w:val="28"/>
+        </w:rPr>
+      </w:pPr>
+      <w:r>
+        <w:rPr>
+          <w:rFonts w:ascii="Times New Roman" w:hAnsi="Times New Roman" w:cs="Times New Roman"/>
+          <w:sz w:val="28"/>
+          <w:szCs w:val="28"/>
+        </w:rPr>
+        <w:t xml:space="preserve">Importante ressaltar que </w:t>
+      </w:r>
+      <w:r>
+        <w:rPr>
+          <w:rFonts w:ascii="Times New Roman" w:hAnsi="Times New Roman" w:cs="Times New Roman"/>
+          <w:sz w:val="28"/>
+          <w:szCs w:val="28"/>
+        </w:rPr>
+        <w:t>entre esses produtos citados, alguns apenas possuem partes escritas em Java, como Uber, Netflix</w:t>
+      </w:r>
+      <w:r>
+        <w:rPr>
+          <w:rFonts w:ascii="Times New Roman" w:hAnsi="Times New Roman" w:cs="Times New Roman"/>
+          <w:sz w:val="28"/>
+          <w:szCs w:val="28"/>
+        </w:rPr>
+        <w:t xml:space="preserve"> e alguns outros da lista, além de vários serviços da Amazon que não foi citada por ser muito abstrato</w:t>
+      </w:r>
+      <w:r>
+        <w:rPr>
+          <w:rFonts w:ascii="Times New Roman" w:hAnsi="Times New Roman" w:cs="Times New Roman"/>
+          <w:sz w:val="28"/>
+          <w:szCs w:val="28"/>
+        </w:rPr>
+        <w:t xml:space="preserve"> o seus usos em Java</w:t>
+      </w:r>
+      <w:r>
+        <w:rPr>
+          <w:rFonts w:ascii="Times New Roman" w:hAnsi="Times New Roman" w:cs="Times New Roman"/>
+          <w:sz w:val="28"/>
+          <w:szCs w:val="28"/>
+        </w:rPr>
+        <w:t>.</w:t>
+      </w:r>
+    </w:p>
+    <w:p>
+      <w:pPr>
+        <w:ind w:firstLine="567"/>
+        <w:rPr>
+          <w:rFonts w:ascii="Times New Roman" w:hAnsi="Times New Roman" w:cs="Times New Roman"/>
+          <w:sz w:val="28"/>
+          <w:szCs w:val="28"/>
+        </w:rPr>
+      </w:pPr>
+      <w:r>
+        <w:rPr>
+          <w:rFonts w:ascii="Times New Roman" w:hAnsi="Times New Roman" w:cs="Times New Roman"/>
+          <w:sz w:val="28"/>
+          <w:szCs w:val="28"/>
+        </w:rPr>
+        <w:t>Outros apps são inteiramente</w:t>
+      </w:r>
+      <w:r>
+        <w:rPr>
+          <w:rFonts w:ascii="Times New Roman" w:hAnsi="Times New Roman" w:cs="Times New Roman"/>
+          <w:sz w:val="28"/>
+          <w:szCs w:val="28"/>
+        </w:rPr>
+        <w:t xml:space="preserve"> ou principalmente</w:t>
+      </w:r>
+      <w:r>
+        <w:rPr>
+          <w:rFonts w:ascii="Times New Roman" w:hAnsi="Times New Roman" w:cs="Times New Roman"/>
+          <w:sz w:val="28"/>
+          <w:szCs w:val="28"/>
+        </w:rPr>
+        <w:t xml:space="preserve"> em Java como </w:t>
+      </w:r>
+      <w:r>
+        <w:rPr>
+          <w:rFonts w:ascii="Times New Roman" w:hAnsi="Times New Roman" w:cs="Times New Roman"/>
+          <w:sz w:val="28"/>
+          <w:szCs w:val="28"/>
+        </w:rPr>
+        <w:t>o NASA WorldWind e as primeiras versões de Minecraft (que hoje possuí trechos nas linguagens de programação C/C++)</w:t>
+      </w:r>
+      <w:r>
+        <w:rPr>
+          <w:rFonts w:ascii="Times New Roman" w:hAnsi="Times New Roman" w:cs="Times New Roman"/>
+          <w:sz w:val="28"/>
+          <w:szCs w:val="28"/>
+        </w:rPr>
+        <w:t>.</w:t>
+      </w:r>
+      <w:r>
+        <w:rPr>
+          <w:rFonts w:ascii="Times New Roman" w:hAnsi="Times New Roman" w:cs="Times New Roman"/>
+          <w:sz w:val="28"/>
+          <w:szCs w:val="28"/>
+        </w:rPr>
+        <w:br w:type="page"/>
+      </w:r>
+    </w:p>
+    <w:p>
+      <w:pPr>
+        <w:pStyle w:val="PargrafodaLista"/>
+        <w:numPr>
+          <w:ilvl w:val="0"/>
+          <w:numId w:val="5"/>
+        </w:numPr>
+        <w:rPr>
+          <w:rFonts w:ascii="Times New Roman" w:hAnsi="Times New Roman" w:cs="Times New Roman"/>
+          <w:sz w:val="28"/>
+          <w:szCs w:val="28"/>
+        </w:rPr>
+      </w:pPr>
+      <w:r>
+        <w:rPr>
+          <w:rFonts w:ascii="Times New Roman" w:hAnsi="Times New Roman" w:cs="Times New Roman"/>
+          <w:b/>
+          <w:bCs/>
+          <w:sz w:val="32"/>
+          <w:szCs w:val="32"/>
+        </w:rPr>
+        <w:lastRenderedPageBreak/>
+        <w:t>Código Binário</w:t>
+      </w:r>
+    </w:p>
+    <w:p>
+      <w:pPr>
+        <w:ind w:firstLine="567"/>
+        <w:rPr>
+          <w:rFonts w:ascii="Times New Roman" w:hAnsi="Times New Roman" w:cs="Times New Roman"/>
+          <w:sz w:val="28"/>
+          <w:szCs w:val="28"/>
+        </w:rPr>
+      </w:pPr>
+      <w:r>
+        <w:rPr>
+          <w:rFonts w:ascii="Times New Roman" w:hAnsi="Times New Roman" w:cs="Times New Roman"/>
+          <w:sz w:val="28"/>
+          <w:szCs w:val="28"/>
+        </w:rPr>
+        <w:t xml:space="preserve">Código binário é um sistema de numeração baseado em apenas dois valores, 0 e 1. </w:t>
+      </w:r>
+      <w:r>
+        <w:rPr>
+          <w:rFonts w:ascii="Times New Roman" w:hAnsi="Times New Roman" w:cs="Times New Roman"/>
+          <w:sz w:val="28"/>
+          <w:szCs w:val="28"/>
+        </w:rPr>
+        <w:t>É usado junto a lógica booleana no funcionamento de máquinas, principalmente computadores</w:t>
+      </w:r>
+      <w:r>
+        <w:rPr>
+          <w:rFonts w:ascii="Times New Roman" w:hAnsi="Times New Roman" w:cs="Times New Roman"/>
+          <w:sz w:val="28"/>
+          <w:szCs w:val="28"/>
+        </w:rPr>
+        <w:t xml:space="preserve"> e outros dispositivos eletrônicos</w:t>
+      </w:r>
+      <w:r>
+        <w:rPr>
+          <w:rFonts w:ascii="Times New Roman" w:hAnsi="Times New Roman" w:cs="Times New Roman"/>
+          <w:sz w:val="28"/>
+          <w:szCs w:val="28"/>
+        </w:rPr>
+        <w:t>.</w:t>
+      </w:r>
+    </w:p>
+    <w:p>
+      <w:pPr>
+        <w:ind w:firstLine="567"/>
+        <w:rPr>
+          <w:rFonts w:ascii="Times New Roman" w:hAnsi="Times New Roman" w:cs="Times New Roman"/>
+          <w:sz w:val="28"/>
+          <w:szCs w:val="28"/>
+        </w:rPr>
+      </w:pPr>
+      <w:r>
+        <w:rPr>
+          <w:rFonts w:ascii="Times New Roman" w:hAnsi="Times New Roman" w:cs="Times New Roman"/>
+          <w:sz w:val="28"/>
+          <w:szCs w:val="28"/>
+        </w:rPr>
+        <w:t xml:space="preserve">É importante ressaltar que desenvolver softwares não é escrever sequências de </w:t>
+      </w:r>
+      <w:r>
+        <w:rPr>
+          <w:rFonts w:ascii="Times New Roman" w:hAnsi="Times New Roman" w:cs="Times New Roman"/>
+          <w:sz w:val="28"/>
+          <w:szCs w:val="28"/>
+        </w:rPr>
+        <w:t>0 e 1</w:t>
+      </w:r>
+      <w:r>
+        <w:rPr>
+          <w:rFonts w:ascii="Times New Roman" w:hAnsi="Times New Roman" w:cs="Times New Roman"/>
+          <w:sz w:val="28"/>
+          <w:szCs w:val="28"/>
+        </w:rPr>
+        <w:t xml:space="preserve">, não diretamente, existe etapas para facilitar o processo de programação até mesmo evitando o contato direto </w:t>
+      </w:r>
+      <w:r>
+        <w:rPr>
+          <w:rFonts w:ascii="Times New Roman" w:hAnsi="Times New Roman" w:cs="Times New Roman"/>
+          <w:sz w:val="28"/>
+          <w:szCs w:val="28"/>
+        </w:rPr>
+        <w:t>d</w:t>
+      </w:r>
+      <w:r>
+        <w:rPr>
+          <w:rFonts w:ascii="Times New Roman" w:hAnsi="Times New Roman" w:cs="Times New Roman"/>
+          <w:sz w:val="28"/>
+          <w:szCs w:val="28"/>
+        </w:rPr>
+        <w:t>esse sistema de numeração. Porém a um ponto</w:t>
+      </w:r>
+      <w:r>
+        <w:rPr>
+          <w:rFonts w:ascii="Times New Roman" w:hAnsi="Times New Roman" w:cs="Times New Roman"/>
+          <w:sz w:val="28"/>
+          <w:szCs w:val="28"/>
+        </w:rPr>
+        <w:t xml:space="preserve"> de vista</w:t>
+      </w:r>
+      <w:r>
+        <w:rPr>
+          <w:rFonts w:ascii="Times New Roman" w:hAnsi="Times New Roman" w:cs="Times New Roman"/>
+          <w:sz w:val="28"/>
+          <w:szCs w:val="28"/>
+        </w:rPr>
+        <w:t xml:space="preserve"> leigo</w:t>
+      </w:r>
+      <w:r>
+        <w:rPr>
+          <w:rFonts w:ascii="Times New Roman" w:hAnsi="Times New Roman" w:cs="Times New Roman"/>
+          <w:sz w:val="28"/>
+          <w:szCs w:val="28"/>
+        </w:rPr>
+        <w:t>, ou de se procurar um domínio sobre programação,</w:t>
+      </w:r>
+      <w:r>
+        <w:rPr>
+          <w:rFonts w:ascii="Times New Roman" w:hAnsi="Times New Roman" w:cs="Times New Roman"/>
+          <w:sz w:val="28"/>
+          <w:szCs w:val="28"/>
+        </w:rPr>
+        <w:t xml:space="preserve"> </w:t>
+      </w:r>
+      <w:r>
+        <w:rPr>
+          <w:rFonts w:ascii="Times New Roman" w:hAnsi="Times New Roman" w:cs="Times New Roman"/>
+          <w:sz w:val="28"/>
+          <w:szCs w:val="28"/>
+        </w:rPr>
+        <w:t xml:space="preserve">é </w:t>
+      </w:r>
+      <w:r>
+        <w:rPr>
+          <w:rFonts w:ascii="Times New Roman" w:hAnsi="Times New Roman" w:cs="Times New Roman"/>
+          <w:sz w:val="28"/>
+          <w:szCs w:val="28"/>
+        </w:rPr>
+        <w:t xml:space="preserve">controverso partir para algoritmos sem ter uma noção </w:t>
+      </w:r>
+      <w:r>
+        <w:rPr>
+          <w:rFonts w:ascii="Times New Roman" w:hAnsi="Times New Roman" w:cs="Times New Roman"/>
+          <w:sz w:val="28"/>
+          <w:szCs w:val="28"/>
+        </w:rPr>
+        <w:t>sobre o tema.</w:t>
+      </w:r>
+    </w:p>
+    <w:p>
+      <w:pPr>
+        <w:ind w:firstLine="567"/>
+        <w:rPr>
+          <w:rFonts w:ascii="Times New Roman" w:hAnsi="Times New Roman" w:cs="Times New Roman"/>
+          <w:sz w:val="28"/>
+          <w:szCs w:val="28"/>
+        </w:rPr>
+      </w:pPr>
+      <w:r>
+        <w:rPr>
+          <w:rFonts w:ascii="Times New Roman" w:hAnsi="Times New Roman" w:cs="Times New Roman"/>
+          <w:sz w:val="28"/>
+          <w:szCs w:val="28"/>
+        </w:rPr>
+        <w:t xml:space="preserve">Voltando ao código binário, o mais esclarecedor é primeiro entender a diferença entre homem e máquina. </w:t>
+      </w:r>
+      <w:r>
+        <w:rPr>
+          <w:rFonts w:ascii="Times New Roman" w:hAnsi="Times New Roman" w:cs="Times New Roman"/>
+          <w:sz w:val="28"/>
+          <w:szCs w:val="28"/>
+        </w:rPr>
+        <w:t>Nossos números seguem o padrão de algarismos indo-arábicos</w:t>
+      </w:r>
+      <w:r>
+        <w:rPr>
+          <w:rFonts w:ascii="Times New Roman" w:hAnsi="Times New Roman" w:cs="Times New Roman"/>
+          <w:sz w:val="28"/>
+          <w:szCs w:val="28"/>
+        </w:rPr>
+        <w:t>, o sistema decimal</w:t>
+      </w:r>
+      <w:r>
+        <w:rPr>
+          <w:rFonts w:ascii="Times New Roman" w:hAnsi="Times New Roman" w:cs="Times New Roman"/>
+          <w:sz w:val="28"/>
+          <w:szCs w:val="28"/>
+        </w:rPr>
+        <w:t xml:space="preserve">, que é o </w:t>
+      </w:r>
+      <w:r>
+        <w:rPr>
+          <w:rFonts w:ascii="Times New Roman" w:hAnsi="Times New Roman" w:cs="Times New Roman"/>
+          <w:sz w:val="28"/>
+          <w:szCs w:val="28"/>
+        </w:rPr>
+        <w:t xml:space="preserve">que comumente </w:t>
+      </w:r>
+      <w:r>
+        <w:rPr>
+          <w:rFonts w:ascii="Times New Roman" w:hAnsi="Times New Roman" w:cs="Times New Roman"/>
+          <w:sz w:val="28"/>
+          <w:szCs w:val="28"/>
+        </w:rPr>
+        <w:t>estamos habituado: 0, 1, 2, 3, 4, 5, 6, 7, 8, 9. E esses mesmos valores podem ser agrupados para fazer combinações e representar um número maior</w:t>
+      </w:r>
+      <w:r>
+        <w:rPr>
+          <w:rFonts w:ascii="Times New Roman" w:hAnsi="Times New Roman" w:cs="Times New Roman"/>
+          <w:sz w:val="28"/>
+          <w:szCs w:val="28"/>
+        </w:rPr>
+        <w:t>, como por exemplo</w:t>
+      </w:r>
+      <w:r>
+        <w:rPr>
+          <w:rFonts w:ascii="Times New Roman" w:hAnsi="Times New Roman" w:cs="Times New Roman"/>
+          <w:sz w:val="28"/>
+          <w:szCs w:val="28"/>
+        </w:rPr>
+        <w:t xml:space="preserve"> o número</w:t>
+      </w:r>
+      <w:r>
+        <w:rPr>
+          <w:rFonts w:ascii="Times New Roman" w:hAnsi="Times New Roman" w:cs="Times New Roman"/>
+          <w:sz w:val="28"/>
+          <w:szCs w:val="28"/>
+        </w:rPr>
+        <w:t xml:space="preserve"> 255</w:t>
+      </w:r>
+      <w:r>
+        <w:rPr>
+          <w:rFonts w:ascii="Times New Roman" w:hAnsi="Times New Roman" w:cs="Times New Roman"/>
+          <w:sz w:val="28"/>
+          <w:szCs w:val="28"/>
+        </w:rPr>
+        <w:t>.</w:t>
+      </w:r>
+    </w:p>
+    <w:p>
+      <w:pPr>
+        <w:ind w:firstLine="567"/>
+        <w:rPr>
+          <w:rFonts w:ascii="Times New Roman" w:hAnsi="Times New Roman" w:cs="Times New Roman"/>
+          <w:sz w:val="28"/>
+          <w:szCs w:val="28"/>
+        </w:rPr>
+      </w:pPr>
+      <w:r>
+        <w:rPr>
+          <w:rFonts w:ascii="Times New Roman" w:hAnsi="Times New Roman" w:cs="Times New Roman"/>
+          <w:sz w:val="28"/>
+          <w:szCs w:val="28"/>
+        </w:rPr>
+        <w:t xml:space="preserve">O sistema binário se difere do nosso nesse aspecto, por mais que seus dois únicos valores </w:t>
+      </w:r>
+      <w:r>
+        <w:rPr>
+          <w:rFonts w:ascii="Times New Roman" w:hAnsi="Times New Roman" w:cs="Times New Roman"/>
+          <w:sz w:val="28"/>
+          <w:szCs w:val="28"/>
+        </w:rPr>
+        <w:t xml:space="preserve">ainda </w:t>
+      </w:r>
+      <w:r>
+        <w:rPr>
+          <w:rFonts w:ascii="Times New Roman" w:hAnsi="Times New Roman" w:cs="Times New Roman"/>
+          <w:sz w:val="28"/>
+          <w:szCs w:val="28"/>
+        </w:rPr>
+        <w:t>sejam</w:t>
+      </w:r>
+      <w:r>
+        <w:rPr>
+          <w:rFonts w:ascii="Times New Roman" w:hAnsi="Times New Roman" w:cs="Times New Roman"/>
+          <w:sz w:val="28"/>
+          <w:szCs w:val="28"/>
+        </w:rPr>
+        <w:t xml:space="preserve"> </w:t>
+      </w:r>
+      <w:r>
+        <w:rPr>
+          <w:rFonts w:ascii="Times New Roman" w:hAnsi="Times New Roman" w:cs="Times New Roman"/>
+          <w:sz w:val="28"/>
+          <w:szCs w:val="28"/>
+        </w:rPr>
+        <w:t>indo-arábicos, um conjunto de 0 e 1 pode representar um número</w:t>
+      </w:r>
+      <w:r>
+        <w:rPr>
+          <w:rFonts w:ascii="Times New Roman" w:hAnsi="Times New Roman" w:cs="Times New Roman"/>
+          <w:sz w:val="28"/>
+          <w:szCs w:val="28"/>
+        </w:rPr>
+        <w:t xml:space="preserve"> comum como conhecemos ou até mesmos caracteres como letras e símbolos.</w:t>
+      </w:r>
+    </w:p>
+    <w:p>
+      <w:pPr>
+        <w:ind w:firstLine="567"/>
+        <w:rPr>
+          <w:rFonts w:ascii="Times New Roman" w:hAnsi="Times New Roman" w:cs="Times New Roman"/>
+          <w:sz w:val="28"/>
+          <w:szCs w:val="28"/>
+        </w:rPr>
+      </w:pPr>
+      <w:r>
+        <w:rPr>
+          <w:rFonts w:ascii="Times New Roman" w:hAnsi="Times New Roman" w:cs="Times New Roman"/>
+          <w:sz w:val="28"/>
+          <w:szCs w:val="28"/>
+        </w:rPr>
+        <w:t>Isso ocorre porque computadores e dispositivos eletrônicos possuem unidades de informação</w:t>
+      </w:r>
+      <w:r>
+        <w:rPr>
+          <w:rFonts w:ascii="Times New Roman" w:hAnsi="Times New Roman" w:cs="Times New Roman"/>
+          <w:sz w:val="28"/>
+          <w:szCs w:val="28"/>
+        </w:rPr>
+        <w:t xml:space="preserve"> em dígitos binários, também conhecidos como </w:t>
+      </w:r>
+      <w:r>
+        <w:rPr>
+          <w:rFonts w:ascii="Times New Roman" w:hAnsi="Times New Roman" w:cs="Times New Roman"/>
+          <w:i/>
+          <w:iCs/>
+          <w:sz w:val="28"/>
+          <w:szCs w:val="28"/>
+        </w:rPr>
         <w:t>bits</w:t>
       </w:r>
       <w:r>
@@ -1308,7 +2347,23 @@
           <w:sz w:val="28"/>
           <w:szCs w:val="28"/>
         </w:rPr>
-        <w:t xml:space="preserve"> com valores em base de impulsos elétricos, a presença de energia e a falta dela, ligado ou desligado, verdadeiro ou falso, 1 ou 0. Um bom jeito de se imaginar é sistema com várias pequenas luzes que podem estar acesas ou </w:t>
+        <w:t xml:space="preserve"> com valores em base de impulsos elétricos, a presença de energia </w:t>
+      </w:r>
+      <w:r>
+        <w:rPr>
+          <w:rFonts w:ascii="Times New Roman" w:hAnsi="Times New Roman" w:cs="Times New Roman"/>
+          <w:sz w:val="28"/>
+          <w:szCs w:val="28"/>
+        </w:rPr>
+        <w:t>ou a</w:t>
+      </w:r>
+      <w:r>
+        <w:rPr>
+          <w:rFonts w:ascii="Times New Roman" w:hAnsi="Times New Roman" w:cs="Times New Roman"/>
+          <w:sz w:val="28"/>
+          <w:szCs w:val="28"/>
+        </w:rPr>
+        <w:t xml:space="preserve"> falta dela, ligado ou desligado, verdadeiro ou falso, 1 ou 0. Um bom jeito de se imaginar é sistema com várias pequenas luzes que podem estar acesas ou </w:t>
       </w:r>
       <w:r>
         <w:rPr>
@@ -4989,6 +6044,194 @@
             <w:szCs w:val="28"/>
           </w:rPr>
           <w:t>https://blog.betrybe.com/tecnologia/codigo-binario/</w:t>
+        </w:r>
+      </w:hyperlink>
+    </w:p>
+    <w:p>
+      <w:pPr>
+        <w:ind w:firstLine="567"/>
+        <w:rPr>
+          <w:rFonts w:ascii="Times New Roman" w:hAnsi="Times New Roman" w:cs="Times New Roman"/>
+          <w:sz w:val="28"/>
+          <w:szCs w:val="28"/>
+        </w:rPr>
+      </w:pPr>
+    </w:p>
+    <w:p>
+      <w:pPr>
+        <w:pStyle w:val="PargrafodaLista"/>
+        <w:numPr>
+          <w:ilvl w:val="0"/>
+          <w:numId w:val="5"/>
+        </w:numPr>
+        <w:rPr>
+          <w:rFonts w:ascii="Times New Roman" w:hAnsi="Times New Roman" w:cs="Times New Roman"/>
+          <w:sz w:val="28"/>
+          <w:szCs w:val="28"/>
+        </w:rPr>
+      </w:pPr>
+      <w:r>
+        <w:rPr>
+          <w:rFonts w:ascii="Times New Roman" w:hAnsi="Times New Roman" w:cs="Times New Roman"/>
+          <w:sz w:val="28"/>
+          <w:szCs w:val="28"/>
+        </w:rPr>
+        <w:t>Seu guia sobre back-end: o que é, para que serve e como aprender?</w:t>
+      </w:r>
+    </w:p>
+    <w:p>
+      <w:pPr>
+        <w:ind w:firstLine="567"/>
+        <w:rPr>
+          <w:rFonts w:ascii="Times New Roman" w:hAnsi="Times New Roman" w:cs="Times New Roman"/>
+          <w:sz w:val="28"/>
+          <w:szCs w:val="28"/>
+        </w:rPr>
+      </w:pPr>
+      <w:hyperlink r:id="rId47" w:history="1">
+        <w:r>
+          <w:rPr>
+            <w:rStyle w:val="Hyperlink"/>
+            <w:rFonts w:ascii="Times New Roman" w:hAnsi="Times New Roman" w:cs="Times New Roman"/>
+            <w:sz w:val="28"/>
+            <w:szCs w:val="28"/>
+          </w:rPr>
+          <w:t>https://www.digitalhouse.com/br/blog/back-end-o-que-e-para-que-serve-e-como-aprender</w:t>
+        </w:r>
+      </w:hyperlink>
+    </w:p>
+    <w:p>
+      <w:pPr>
+        <w:ind w:firstLine="567"/>
+        <w:rPr>
+          <w:rFonts w:ascii="Times New Roman" w:hAnsi="Times New Roman" w:cs="Times New Roman"/>
+          <w:sz w:val="28"/>
+          <w:szCs w:val="28"/>
+        </w:rPr>
+      </w:pPr>
+    </w:p>
+    <w:p>
+      <w:pPr>
+        <w:pStyle w:val="PargrafodaLista"/>
+        <w:numPr>
+          <w:ilvl w:val="0"/>
+          <w:numId w:val="5"/>
+        </w:numPr>
+        <w:rPr>
+          <w:rFonts w:ascii="Times New Roman" w:hAnsi="Times New Roman" w:cs="Times New Roman"/>
+          <w:sz w:val="28"/>
+          <w:szCs w:val="28"/>
+        </w:rPr>
+      </w:pPr>
+      <w:proofErr w:type="spellStart"/>
+      <w:r>
+        <w:rPr>
+          <w:rFonts w:ascii="Times New Roman" w:hAnsi="Times New Roman" w:cs="Times New Roman"/>
+          <w:sz w:val="28"/>
+          <w:szCs w:val="28"/>
+        </w:rPr>
+        <w:t>List</w:t>
+      </w:r>
+      <w:proofErr w:type="spellEnd"/>
+      <w:r>
+        <w:rPr>
+          <w:rFonts w:ascii="Times New Roman" w:hAnsi="Times New Roman" w:cs="Times New Roman"/>
+          <w:sz w:val="28"/>
+          <w:szCs w:val="28"/>
+        </w:rPr>
+        <w:t xml:space="preserve"> </w:t>
+      </w:r>
+      <w:proofErr w:type="spellStart"/>
+      <w:r>
+        <w:rPr>
+          <w:rFonts w:ascii="Times New Roman" w:hAnsi="Times New Roman" w:cs="Times New Roman"/>
+          <w:sz w:val="28"/>
+          <w:szCs w:val="28"/>
+        </w:rPr>
+        <w:t>of</w:t>
+      </w:r>
+      <w:proofErr w:type="spellEnd"/>
+      <w:r>
+        <w:rPr>
+          <w:rFonts w:ascii="Times New Roman" w:hAnsi="Times New Roman" w:cs="Times New Roman"/>
+          <w:sz w:val="28"/>
+          <w:szCs w:val="28"/>
+        </w:rPr>
+        <w:t xml:space="preserve"> Top Mobile and Web </w:t>
+      </w:r>
+      <w:proofErr w:type="spellStart"/>
+      <w:r>
+        <w:rPr>
+          <w:rFonts w:ascii="Times New Roman" w:hAnsi="Times New Roman" w:cs="Times New Roman"/>
+          <w:sz w:val="28"/>
+          <w:szCs w:val="28"/>
+        </w:rPr>
+        <w:t>Applications</w:t>
+      </w:r>
+      <w:proofErr w:type="spellEnd"/>
+      <w:r>
+        <w:rPr>
+          <w:rFonts w:ascii="Times New Roman" w:hAnsi="Times New Roman" w:cs="Times New Roman"/>
+          <w:sz w:val="28"/>
+          <w:szCs w:val="28"/>
+        </w:rPr>
+        <w:t xml:space="preserve"> </w:t>
+      </w:r>
+      <w:proofErr w:type="spellStart"/>
+      <w:r>
+        <w:rPr>
+          <w:rFonts w:ascii="Times New Roman" w:hAnsi="Times New Roman" w:cs="Times New Roman"/>
+          <w:sz w:val="28"/>
+          <w:szCs w:val="28"/>
+        </w:rPr>
+        <w:t>Built</w:t>
+      </w:r>
+      <w:proofErr w:type="spellEnd"/>
+      <w:r>
+        <w:rPr>
+          <w:rFonts w:ascii="Times New Roman" w:hAnsi="Times New Roman" w:cs="Times New Roman"/>
+          <w:sz w:val="28"/>
+          <w:szCs w:val="28"/>
+        </w:rPr>
+        <w:t xml:space="preserve"> </w:t>
+      </w:r>
+      <w:proofErr w:type="spellStart"/>
+      <w:r>
+        <w:rPr>
+          <w:rFonts w:ascii="Times New Roman" w:hAnsi="Times New Roman" w:cs="Times New Roman"/>
+          <w:sz w:val="28"/>
+          <w:szCs w:val="28"/>
+        </w:rPr>
+        <w:t>on</w:t>
+      </w:r>
+      <w:proofErr w:type="spellEnd"/>
+      <w:r>
+        <w:rPr>
+          <w:rFonts w:ascii="Times New Roman" w:hAnsi="Times New Roman" w:cs="Times New Roman"/>
+          <w:sz w:val="28"/>
+          <w:szCs w:val="28"/>
+        </w:rPr>
+        <w:t xml:space="preserve"> Java</w:t>
+      </w:r>
+    </w:p>
+    <w:p>
+      <w:pPr>
+        <w:ind w:firstLine="567"/>
+        <w:rPr>
+          <w:rFonts w:ascii="Times New Roman" w:hAnsi="Times New Roman" w:cs="Times New Roman"/>
+          <w:sz w:val="28"/>
+          <w:szCs w:val="28"/>
+        </w:rPr>
+      </w:pPr>
+      <w:hyperlink r:id="rId48" w:history="1">
+        <w:r>
+          <w:rPr>
+            <w:rStyle w:val="Hyperlink"/>
+            <w:rFonts w:ascii="Times New Roman" w:hAnsi="Times New Roman" w:cs="Times New Roman"/>
+            <w:sz w:val="28"/>
+            <w:szCs w:val="28"/>
+          </w:rPr>
+          <w:t>https://www.openxcell.com/blog/applications-of-java/</w:t>
         </w:r>
       </w:hyperlink>
     </w:p>
@@ -5278,6 +6521,95 @@
     </w:lvl>
   </w:abstractNum>
   <w:abstractNum w:abstractNumId="2" w15:restartNumberingAfterBreak="0">
+    <w:nsid w:val="202C7E7C"/>
+    <w:multiLevelType w:val="hybridMultilevel"/>
+    <w:tmpl w:val="F88E192A"/>
+    <w:lvl w:ilvl="0" w:tplc="9330FE0E">
+      <w:start w:val="1"/>
+      <w:numFmt w:val="decimal"/>
+      <w:lvlText w:val="%1."/>
+      <w:lvlJc w:val="left"/>
+      <w:pPr>
+        <w:ind w:left="927" w:hanging="360"/>
+      </w:pPr>
+      <w:rPr>
+        <w:rFonts w:hint="default"/>
+      </w:rPr>
+    </w:lvl>
+    <w:lvl w:ilvl="1" w:tplc="04160019" w:tentative="1">
+      <w:start w:val="1"/>
+      <w:numFmt w:val="lowerLetter"/>
+      <w:lvlText w:val="%2."/>
+      <w:lvlJc w:val="left"/>
+      <w:pPr>
+        <w:ind w:left="1647" w:hanging="360"/>
+      </w:pPr>
+    </w:lvl>
+    <w:lvl w:ilvl="2" w:tplc="0416001B" w:tentative="1">
+      <w:start w:val="1"/>
+      <w:numFmt w:val="lowerRoman"/>
+      <w:lvlText w:val="%3."/>
+      <w:lvlJc w:val="right"/>
+      <w:pPr>
+        <w:ind w:left="2367" w:hanging="180"/>
+      </w:pPr>
+    </w:lvl>
+    <w:lvl w:ilvl="3" w:tplc="0416000F" w:tentative="1">
+      <w:start w:val="1"/>
+      <w:numFmt w:val="decimal"/>
+      <w:lvlText w:val="%4."/>
+      <w:lvlJc w:val="left"/>
+      <w:pPr>
+        <w:ind w:left="3087" w:hanging="360"/>
+      </w:pPr>
+    </w:lvl>
+    <w:lvl w:ilvl="4" w:tplc="04160019" w:tentative="1">
+      <w:start w:val="1"/>
+      <w:numFmt w:val="lowerLetter"/>
+      <w:lvlText w:val="%5."/>
+      <w:lvlJc w:val="left"/>
+      <w:pPr>
+        <w:ind w:left="3807" w:hanging="360"/>
+      </w:pPr>
+    </w:lvl>
+    <w:lvl w:ilvl="5" w:tplc="0416001B" w:tentative="1">
+      <w:start w:val="1"/>
+      <w:numFmt w:val="lowerRoman"/>
+      <w:lvlText w:val="%6."/>
+      <w:lvlJc w:val="right"/>
+      <w:pPr>
+        <w:ind w:left="4527" w:hanging="180"/>
+      </w:pPr>
+    </w:lvl>
+    <w:lvl w:ilvl="6" w:tplc="0416000F" w:tentative="1">
+      <w:start w:val="1"/>
+      <w:numFmt w:val="decimal"/>
+      <w:lvlText w:val="%7."/>
+      <w:lvlJc w:val="left"/>
+      <w:pPr>
+        <w:ind w:left="5247" w:hanging="360"/>
+      </w:pPr>
+    </w:lvl>
+    <w:lvl w:ilvl="7" w:tplc="04160019" w:tentative="1">
+      <w:start w:val="1"/>
+      <w:numFmt w:val="lowerLetter"/>
+      <w:lvlText w:val="%8."/>
+      <w:lvlJc w:val="left"/>
+      <w:pPr>
+        <w:ind w:left="5967" w:hanging="360"/>
+      </w:pPr>
+    </w:lvl>
+    <w:lvl w:ilvl="8" w:tplc="0416001B" w:tentative="1">
+      <w:start w:val="1"/>
+      <w:numFmt w:val="lowerRoman"/>
+      <w:lvlText w:val="%9."/>
+      <w:lvlJc w:val="right"/>
+      <w:pPr>
+        <w:ind w:left="6687" w:hanging="180"/>
+      </w:pPr>
+    </w:lvl>
+  </w:abstractNum>
+  <w:abstractNum w:abstractNumId="3" w15:restartNumberingAfterBreak="0">
     <w:nsid w:val="21D236EB"/>
     <w:multiLevelType w:val="hybridMultilevel"/>
     <w:tmpl w:val="3282FF74"/>
@@ -5363,7 +6695,7 @@
       </w:pPr>
     </w:lvl>
   </w:abstractNum>
-  <w:abstractNum w:abstractNumId="3" w15:restartNumberingAfterBreak="0">
+  <w:abstractNum w:abstractNumId="4" w15:restartNumberingAfterBreak="0">
     <w:nsid w:val="2EA7719F"/>
     <w:multiLevelType w:val="hybridMultilevel"/>
     <w:tmpl w:val="C36212A0"/>
@@ -5475,7 +6807,7 @@
       </w:rPr>
     </w:lvl>
   </w:abstractNum>
-  <w:abstractNum w:abstractNumId="4" w15:restartNumberingAfterBreak="0">
+  <w:abstractNum w:abstractNumId="5" w15:restartNumberingAfterBreak="0">
     <w:nsid w:val="5BA20F15"/>
     <w:multiLevelType w:val="hybridMultilevel"/>
     <w:tmpl w:val="9F808C1A"/>
@@ -5561,7 +6893,7 @@
       </w:pPr>
     </w:lvl>
   </w:abstractNum>
-  <w:abstractNum w:abstractNumId="5" w15:restartNumberingAfterBreak="0">
+  <w:abstractNum w:abstractNumId="6" w15:restartNumberingAfterBreak="0">
     <w:nsid w:val="5C7A7218"/>
     <w:multiLevelType w:val="hybridMultilevel"/>
     <w:tmpl w:val="9C365512"/>
@@ -5647,7 +6979,7 @@
       </w:pPr>
     </w:lvl>
   </w:abstractNum>
-  <w:abstractNum w:abstractNumId="6" w15:restartNumberingAfterBreak="0">
+  <w:abstractNum w:abstractNumId="7" w15:restartNumberingAfterBreak="0">
     <w:nsid w:val="621F1145"/>
     <w:multiLevelType w:val="hybridMultilevel"/>
     <w:tmpl w:val="D1DC9472"/>
@@ -5736,7 +7068,7 @@
       </w:pPr>
     </w:lvl>
   </w:abstractNum>
-  <w:abstractNum w:abstractNumId="7" w15:restartNumberingAfterBreak="0">
+  <w:abstractNum w:abstractNumId="8" w15:restartNumberingAfterBreak="0">
     <w:nsid w:val="63092ADB"/>
     <w:multiLevelType w:val="hybridMultilevel"/>
     <w:tmpl w:val="30409262"/>
@@ -5825,7 +7157,7 @@
       </w:pPr>
     </w:lvl>
   </w:abstractNum>
-  <w:abstractNum w:abstractNumId="8" w15:restartNumberingAfterBreak="0">
+  <w:abstractNum w:abstractNumId="9" w15:restartNumberingAfterBreak="0">
     <w:nsid w:val="64387642"/>
     <w:multiLevelType w:val="hybridMultilevel"/>
     <w:tmpl w:val="B1EAF6AA"/>
@@ -5937,7 +7269,7 @@
       </w:rPr>
     </w:lvl>
   </w:abstractNum>
-  <w:abstractNum w:abstractNumId="9" w15:restartNumberingAfterBreak="0">
+  <w:abstractNum w:abstractNumId="10" w15:restartNumberingAfterBreak="0">
     <w:nsid w:val="78F52969"/>
     <w:multiLevelType w:val="hybridMultilevel"/>
     <w:tmpl w:val="63A417CA"/>
@@ -6026,7 +7358,7 @@
       </w:pPr>
     </w:lvl>
   </w:abstractNum>
-  <w:abstractNum w:abstractNumId="10" w15:restartNumberingAfterBreak="0">
+  <w:abstractNum w:abstractNumId="11" w15:restartNumberingAfterBreak="0">
     <w:nsid w:val="7BD314B2"/>
     <w:multiLevelType w:val="hybridMultilevel"/>
     <w:tmpl w:val="EA38E312"/>
@@ -6116,37 +7448,40 @@
     </w:lvl>
   </w:abstractNum>
   <w:num w:numId="1">
+    <w:abstractNumId w:val="4"/>
+  </w:num>
+  <w:num w:numId="2">
+    <w:abstractNumId w:val="5"/>
+  </w:num>
+  <w:num w:numId="3">
     <w:abstractNumId w:val="3"/>
   </w:num>
-  <w:num w:numId="2">
-    <w:abstractNumId w:val="4"/>
-  </w:num>
-  <w:num w:numId="3">
-    <w:abstractNumId w:val="2"/>
-  </w:num>
   <w:num w:numId="4">
-    <w:abstractNumId w:val="8"/>
+    <w:abstractNumId w:val="9"/>
   </w:num>
   <w:num w:numId="5">
     <w:abstractNumId w:val="1"/>
   </w:num>
   <w:num w:numId="6">
-    <w:abstractNumId w:val="5"/>
+    <w:abstractNumId w:val="6"/>
   </w:num>
   <w:num w:numId="7">
     <w:abstractNumId w:val="0"/>
   </w:num>
   <w:num w:numId="8">
+    <w:abstractNumId w:val="11"/>
+  </w:num>
+  <w:num w:numId="9">
     <w:abstractNumId w:val="10"/>
   </w:num>
-  <w:num w:numId="9">
-    <w:abstractNumId w:val="9"/>
+  <w:num w:numId="10">
+    <w:abstractNumId w:val="8"/>
   </w:num>
-  <w:num w:numId="10">
+  <w:num w:numId="11">
     <w:abstractNumId w:val="7"/>
   </w:num>
-  <w:num w:numId="11">
-    <w:abstractNumId w:val="6"/>
+  <w:num w:numId="12">
+    <w:abstractNumId w:val="2"/>
   </w:num>
 </w:numbering>
 </file>
@@ -6553,6 +7888,7 @@
   <w:style w:type="character" w:default="1" w:styleId="Fontepargpadro">
     <w:name w:val="Default Paragraph Font"/>
     <w:uiPriority w:val="1"/>
+    <w:semiHidden/>
     <w:unhideWhenUsed/>
   </w:style>
   <w:style w:type="table" w:default="1" w:styleId="Tabelanormal">

</xml_diff>